<commit_message>
Modifiche e impostazioni verifiche
</commit_message>
<xml_diff>
--- a/Professore a scuola/ITI Ferraris - 24-25/Programmi 24-25/Programmazione_Didattica_Sistemi_reti_4D_2024-2025.docx
+++ b/Professore a scuola/ITI Ferraris - 24-25/Programmi 24-25/Programmazione_Didattica_Sistemi_reti_4D_2024-2025.docx
@@ -1,6 +1,6 @@
 
 <file path=word/document.xml><?xml version="1.0" encoding="utf-8"?>
-<w:document xmlns:wpc="http://schemas.microsoft.com/office/word/2010/wordprocessingCanvas" xmlns:cx="http://schemas.microsoft.com/office/drawing/2014/chartex" xmlns:cx1="http://schemas.microsoft.com/office/drawing/2015/9/8/chartex" xmlns:cx2="http://schemas.microsoft.com/office/drawing/2015/10/21/chartex" xmlns:cx3="http://schemas.microsoft.com/office/drawing/2016/5/9/chartex" xmlns:cx4="http://schemas.microsoft.com/office/drawing/2016/5/10/chartex" xmlns:cx5="http://schemas.microsoft.com/office/drawing/2016/5/11/chartex" xmlns:cx6="http://schemas.microsoft.com/office/drawing/2016/5/12/chartex" xmlns:cx7="http://schemas.microsoft.com/office/drawing/2016/5/13/chartex" xmlns:cx8="http://schemas.microsoft.com/office/drawing/2016/5/14/chartex" xmlns:mc="http://schemas.openxmlformats.org/markup-compatibility/2006" xmlns:aink="http://schemas.microsoft.com/office/drawing/2016/ink" xmlns:am3d="http://schemas.microsoft.com/office/drawing/2017/model3d" xmlns:o="urn:schemas-microsoft-com:office:office" xmlns:oel="http://schemas.microsoft.com/office/2019/extlst" xmlns:r="http://schemas.openxmlformats.org/officeDocument/2006/relationships" xmlns:m="http://schemas.openxmlformats.org/officeDocument/2006/math" xmlns:v="urn:schemas-microsoft-com:vml" xmlns:wp14="http://schemas.microsoft.com/office/word/2010/wordprocessingDrawing" xmlns:wp="http://schemas.openxmlformats.org/drawingml/2006/wordprocessingDrawing" xmlns:w10="urn:schemas-microsoft-com:office:word" xmlns:w="http://schemas.openxmlformats.org/wordprocessingml/2006/main" xmlns:w14="http://schemas.microsoft.com/office/word/2010/wordml" xmlns:w15="http://schemas.microsoft.com/office/word/2012/wordml" xmlns:w16cex="http://schemas.microsoft.com/office/word/2018/wordml/cex" xmlns:w16cid="http://schemas.microsoft.com/office/word/2016/wordml/cid" xmlns:w16="http://schemas.microsoft.com/office/word/2018/wordml" xmlns:w16du="http://schemas.microsoft.com/office/word/2023/wordml/word16du" xmlns:w16sdtdh="http://schemas.microsoft.com/office/word/2020/wordml/sdtdatahash" xmlns:w16se="http://schemas.microsoft.com/office/word/2015/wordml/symex" xmlns:wpg="http://schemas.microsoft.com/office/word/2010/wordprocessingGroup" xmlns:wpi="http://schemas.microsoft.com/office/word/2010/wordprocessingInk" xmlns:wne="http://schemas.microsoft.com/office/word/2006/wordml" xmlns:wps="http://schemas.microsoft.com/office/word/2010/wordprocessingShape" mc:Ignorable="w14 w15 w16se w16cid w16 w16cex w16sdtdh w16du wp14">
+<w:document xmlns:wpc="http://schemas.microsoft.com/office/word/2010/wordprocessingCanvas" xmlns:cx="http://schemas.microsoft.com/office/drawing/2014/chartex" xmlns:cx1="http://schemas.microsoft.com/office/drawing/2015/9/8/chartex" xmlns:cx2="http://schemas.microsoft.com/office/drawing/2015/10/21/chartex" xmlns:cx3="http://schemas.microsoft.com/office/drawing/2016/5/9/chartex" xmlns:cx4="http://schemas.microsoft.com/office/drawing/2016/5/10/chartex" xmlns:cx5="http://schemas.microsoft.com/office/drawing/2016/5/11/chartex" xmlns:cx6="http://schemas.microsoft.com/office/drawing/2016/5/12/chartex" xmlns:cx7="http://schemas.microsoft.com/office/drawing/2016/5/13/chartex" xmlns:cx8="http://schemas.microsoft.com/office/drawing/2016/5/14/chartex" xmlns:mc="http://schemas.openxmlformats.org/markup-compatibility/2006" xmlns:aink="http://schemas.microsoft.com/office/drawing/2016/ink" xmlns:am3d="http://schemas.microsoft.com/office/drawing/2017/model3d" xmlns:o="urn:schemas-microsoft-com:office:office" xmlns:oel="http://schemas.microsoft.com/office/2019/extlst" xmlns:r="http://schemas.openxmlformats.org/officeDocument/2006/relationships" xmlns:m="http://schemas.openxmlformats.org/officeDocument/2006/math" xmlns:v="urn:schemas-microsoft-com:vml" xmlns:wp14="http://schemas.microsoft.com/office/word/2010/wordprocessingDrawing" xmlns:wp="http://schemas.openxmlformats.org/drawingml/2006/wordprocessingDrawing" xmlns:w10="urn:schemas-microsoft-com:office:word" xmlns:w="http://schemas.openxmlformats.org/wordprocessingml/2006/main" xmlns:w14="http://schemas.microsoft.com/office/word/2010/wordml" xmlns:w15="http://schemas.microsoft.com/office/word/2012/wordml" xmlns:w16cex="http://schemas.microsoft.com/office/word/2018/wordml/cex" xmlns:w16cid="http://schemas.microsoft.com/office/word/2016/wordml/cid" xmlns:w16="http://schemas.microsoft.com/office/word/2018/wordml" xmlns:w16du="http://schemas.microsoft.com/office/word/2023/wordml/word16du" xmlns:w16sdtdh="http://schemas.microsoft.com/office/word/2020/wordml/sdtdatahash" xmlns:w16se="http://schemas.microsoft.com/office/word/2015/wordml/symex" xmlns:wpg="http://schemas.microsoft.com/office/word/2010/wordprocessingGroup" xmlns:wpi="http://schemas.microsoft.com/office/word/2010/wordprocessingInk" xmlns:wne="http://schemas.microsoft.com/office/word/2006/wordml" xmlns:wps="http://schemas.microsoft.com/office/word/2010/wordprocessingShape" xmlns:a="http://schemas.openxmlformats.org/drawingml/2006/main" xmlns:pic="http://schemas.openxmlformats.org/drawingml/2006/picture" xmlns:a14="http://schemas.microsoft.com/office/drawing/2010/main" mc:Ignorable="w14 w15 w16se w16cid w16 w16cex w16sdtdh w16du wp14">
   <w:background w:color="FFFFFF"/>
   <w:body>
     <w:p>
@@ -24,33 +24,69 @@
       <w:r>
         <w:rPr>
           <w:rFonts w:ascii="Aptos" w:hAnsi="Aptos"/>
-        </w:rPr>
-        <w:pict w14:anchorId="0A113596">
-          <v:shapetype id="_x0000_t75" coordsize="21600,21600" o:spt="75" o:preferrelative="t" path="m@4@5l@4@11@9@11@9@5xe" filled="f" stroked="f">
-            <v:stroke joinstyle="miter"/>
-            <v:formulas>
-              <v:f eqn="if lineDrawn pixelLineWidth 0"/>
-              <v:f eqn="sum @0 1 0"/>
-              <v:f eqn="sum 0 0 @1"/>
-              <v:f eqn="prod @2 1 2"/>
-              <v:f eqn="prod @3 21600 pixelWidth"/>
-              <v:f eqn="prod @3 21600 pixelHeight"/>
-              <v:f eqn="sum @0 0 1"/>
-              <v:f eqn="prod @6 1 2"/>
-              <v:f eqn="prod @7 21600 pixelWidth"/>
-              <v:f eqn="sum @8 21600 0"/>
-              <v:f eqn="prod @7 21600 pixelHeight"/>
-              <v:f eqn="sum @10 21600 0"/>
-            </v:formulas>
-            <v:path o:extrusionok="f" gradientshapeok="t" o:connecttype="rect"/>
-            <o:lock v:ext="edit" aspectratio="t"/>
-          </v:shapetype>
-          <v:shape id="_x0000_s1026" type="#_x0000_t75" style="position:absolute;margin-left:60.55pt;margin-top:-3.75pt;width:339.7pt;height:103.05pt;z-index:1;mso-wrap-distance-left:0;mso-wrap-distance-right:0;mso-position-horizontal-relative:text;mso-position-vertical-relative:text" filled="t">
-            <v:fill color2="black"/>
-            <v:imagedata r:id="rId8" o:title=""/>
-            <w10:wrap type="topAndBottom"/>
-          </v:shape>
-        </w:pict>
+          <w:noProof/>
+        </w:rPr>
+        <w:drawing>
+          <wp:anchor distT="0" distB="0" distL="0" distR="0" simplePos="0" relativeHeight="251657728" behindDoc="0" locked="0" layoutInCell="1" allowOverlap="1" wp14:anchorId="0A113596" wp14:editId="5C65379B">
+            <wp:simplePos x="0" y="0"/>
+            <wp:positionH relativeFrom="column">
+              <wp:posOffset>768985</wp:posOffset>
+            </wp:positionH>
+            <wp:positionV relativeFrom="paragraph">
+              <wp:posOffset>-47625</wp:posOffset>
+            </wp:positionV>
+            <wp:extent cx="4314190" cy="1308735"/>
+            <wp:effectExtent l="0" t="0" r="0" b="0"/>
+            <wp:wrapTopAndBottom/>
+            <wp:docPr id="2" name="Immagine 1"/>
+            <wp:cNvGraphicFramePr>
+              <a:graphicFrameLocks xmlns:a="http://schemas.openxmlformats.org/drawingml/2006/main" noChangeAspect="1"/>
+            </wp:cNvGraphicFramePr>
+            <a:graphic xmlns:a="http://schemas.openxmlformats.org/drawingml/2006/main">
+              <a:graphicData uri="http://schemas.openxmlformats.org/drawingml/2006/picture">
+                <pic:pic xmlns:pic="http://schemas.openxmlformats.org/drawingml/2006/picture">
+                  <pic:nvPicPr>
+                    <pic:cNvPr id="0" name="Picture 2"/>
+                    <pic:cNvPicPr>
+                      <a:picLocks noChangeAspect="1" noChangeArrowheads="1"/>
+                    </pic:cNvPicPr>
+                  </pic:nvPicPr>
+                  <pic:blipFill>
+                    <a:blip r:embed="rId8">
+                      <a:extLst>
+                        <a:ext uri="{28A0092B-C50C-407E-A947-70E740481C1C}">
+                          <a14:useLocalDpi xmlns:a14="http://schemas.microsoft.com/office/drawing/2010/main" val="0"/>
+                        </a:ext>
+                      </a:extLst>
+                    </a:blip>
+                    <a:srcRect/>
+                    <a:stretch>
+                      <a:fillRect/>
+                    </a:stretch>
+                  </pic:blipFill>
+                  <pic:spPr bwMode="auto">
+                    <a:xfrm>
+                      <a:off x="0" y="0"/>
+                      <a:ext cx="4314190" cy="1308735"/>
+                    </a:xfrm>
+                    <a:prstGeom prst="rect">
+                      <a:avLst/>
+                    </a:prstGeom>
+                    <a:solidFill>
+                      <a:srgbClr val="FFFFFF"/>
+                    </a:solidFill>
+                  </pic:spPr>
+                </pic:pic>
+              </a:graphicData>
+            </a:graphic>
+            <wp14:sizeRelH relativeFrom="page">
+              <wp14:pctWidth>0</wp14:pctWidth>
+            </wp14:sizeRelH>
+            <wp14:sizeRelV relativeFrom="page">
+              <wp14:pctHeight>0</wp14:pctHeight>
+            </wp14:sizeRelV>
+          </wp:anchor>
+        </w:drawing>
       </w:r>
     </w:p>
     <w:p>
@@ -771,10 +807,10 @@
           <w:tcPr>
             <w:tcW w:w="9662" w:type="dxa"/>
             <w:tcBorders>
-              <w:top w:val="single" w:sz="1" w:space="0" w:color="000000"/>
-              <w:left w:val="single" w:sz="1" w:space="0" w:color="000000"/>
-              <w:bottom w:val="single" w:sz="1" w:space="0" w:color="000000"/>
-              <w:right w:val="single" w:sz="1" w:space="0" w:color="000000"/>
+              <w:top w:val="single" w:color="000000" w:sz="1" w:space="0"/>
+              <w:left w:val="single" w:color="000000" w:sz="1" w:space="0"/>
+              <w:bottom w:val="single" w:color="000000" w:sz="1" w:space="0"/>
+              <w:right w:val="single" w:color="000000" w:sz="1" w:space="0"/>
             </w:tcBorders>
             <w:shd w:val="clear" w:color="auto" w:fill="auto"/>
           </w:tcPr>
@@ -829,9 +865,9 @@
           <w:tcPr>
             <w:tcW w:w="9662" w:type="dxa"/>
             <w:tcBorders>
-              <w:left w:val="single" w:sz="1" w:space="0" w:color="000000"/>
-              <w:bottom w:val="single" w:sz="1" w:space="0" w:color="000000"/>
-              <w:right w:val="single" w:sz="1" w:space="0" w:color="000000"/>
+              <w:left w:val="single" w:color="000000" w:sz="1" w:space="0"/>
+              <w:bottom w:val="single" w:color="000000" w:sz="1" w:space="0"/>
+              <w:right w:val="single" w:color="000000" w:sz="1" w:space="0"/>
             </w:tcBorders>
             <w:shd w:val="clear" w:color="auto" w:fill="auto"/>
           </w:tcPr>
@@ -1639,10 +1675,10 @@
           <w:tcPr>
             <w:tcW w:w="9662" w:type="dxa"/>
             <w:tcBorders>
-              <w:top w:val="single" w:sz="1" w:space="0" w:color="000000"/>
-              <w:left w:val="single" w:sz="1" w:space="0" w:color="000000"/>
-              <w:bottom w:val="single" w:sz="1" w:space="0" w:color="000000"/>
-              <w:right w:val="single" w:sz="1" w:space="0" w:color="000000"/>
+              <w:top w:val="single" w:color="000000" w:sz="1" w:space="0"/>
+              <w:left w:val="single" w:color="000000" w:sz="1" w:space="0"/>
+              <w:bottom w:val="single" w:color="000000" w:sz="1" w:space="0"/>
+              <w:right w:val="single" w:color="000000" w:sz="1" w:space="0"/>
             </w:tcBorders>
             <w:shd w:val="clear" w:color="auto" w:fill="auto"/>
           </w:tcPr>
@@ -1687,9 +1723,9 @@
           <w:tcPr>
             <w:tcW w:w="9662" w:type="dxa"/>
             <w:tcBorders>
-              <w:left w:val="single" w:sz="1" w:space="0" w:color="000000"/>
-              <w:bottom w:val="single" w:sz="1" w:space="0" w:color="000000"/>
-              <w:right w:val="single" w:sz="1" w:space="0" w:color="000000"/>
+              <w:left w:val="single" w:color="000000" w:sz="1" w:space="0"/>
+              <w:bottom w:val="single" w:color="000000" w:sz="1" w:space="0"/>
+              <w:right w:val="single" w:color="000000" w:sz="1" w:space="0"/>
             </w:tcBorders>
             <w:shd w:val="clear" w:color="auto" w:fill="auto"/>
           </w:tcPr>
@@ -2287,10 +2323,10 @@
           <w:tcPr>
             <w:tcW w:w="9662" w:type="dxa"/>
             <w:tcBorders>
-              <w:top w:val="single" w:sz="1" w:space="0" w:color="000000"/>
-              <w:left w:val="single" w:sz="1" w:space="0" w:color="000000"/>
-              <w:bottom w:val="single" w:sz="1" w:space="0" w:color="000000"/>
-              <w:right w:val="single" w:sz="1" w:space="0" w:color="000000"/>
+              <w:top w:val="single" w:color="000000" w:sz="1" w:space="0"/>
+              <w:left w:val="single" w:color="000000" w:sz="1" w:space="0"/>
+              <w:bottom w:val="single" w:color="000000" w:sz="1" w:space="0"/>
+              <w:right w:val="single" w:color="000000" w:sz="1" w:space="0"/>
             </w:tcBorders>
             <w:shd w:val="clear" w:color="auto" w:fill="auto"/>
           </w:tcPr>
@@ -2335,9 +2371,9 @@
           <w:tcPr>
             <w:tcW w:w="9662" w:type="dxa"/>
             <w:tcBorders>
-              <w:left w:val="single" w:sz="1" w:space="0" w:color="000000"/>
-              <w:bottom w:val="single" w:sz="1" w:space="0" w:color="000000"/>
-              <w:right w:val="single" w:sz="1" w:space="0" w:color="000000"/>
+              <w:left w:val="single" w:color="000000" w:sz="1" w:space="0"/>
+              <w:bottom w:val="single" w:color="000000" w:sz="1" w:space="0"/>
+              <w:right w:val="single" w:color="000000" w:sz="1" w:space="0"/>
             </w:tcBorders>
             <w:shd w:val="clear" w:color="auto" w:fill="auto"/>
           </w:tcPr>
@@ -2714,20 +2750,440 @@
     </w:tbl>
     <w:p>
       <w:pPr>
+        <w:pStyle w:val="Normale"/>
         <w:rPr>
           <w:rFonts w:ascii="Aptos" w:hAnsi="Aptos" w:cs="Times New Roman"/>
-          <w:b/>
-          <w:bCs/>
-        </w:rPr>
-      </w:pPr>
-      <w:r>
+          <w:b w:val="1"/>
+          <w:bCs w:val="1"/>
+        </w:rPr>
+      </w:pPr>
+    </w:p>
+    <w:tbl>
+      <w:tblPr>
+        <w:tblW w:w="0" w:type="auto"/>
+        <w:tblLook w:val="0000" w:firstRow="0" w:lastRow="0" w:firstColumn="0" w:lastColumn="0" w:noHBand="0" w:noVBand="0"/>
+      </w:tblPr>
+      <w:tblGrid>
+        <w:gridCol w:w="9662"/>
+      </w:tblGrid>
+      <w:tr>
+        <w:trPr>
+          <w:trHeight w:val="300"/>
+        </w:trPr>
+        <w:tc>
+          <w:tcPr>
+            <w:tcW w:w="9662" w:type="dxa"/>
+            <w:tcBorders>
+              <w:top w:val="single" w:color="000000" w:themeColor="text1" w:sz="1"/>
+              <w:left w:val="single" w:color="000000" w:themeColor="text1" w:sz="1"/>
+              <w:bottom w:val="single" w:color="000000" w:themeColor="text1" w:sz="1"/>
+              <w:right w:val="single" w:color="000000" w:themeColor="text1" w:sz="1"/>
+            </w:tcBorders>
+            <w:shd w:val="clear" w:color="auto" w:fill="auto"/>
+            <w:tcMar/>
+          </w:tcPr>
+          <w:p>
+            <w:pPr>
+              <w:pStyle w:val="Contenutotabella"/>
+              <w:rPr>
+                <w:rFonts w:ascii="Aptos" w:hAnsi="Aptos" w:cs="Times New Roman"/>
+                <w:b w:val="1"/>
+                <w:bCs w:val="1"/>
+                <w:sz w:val="26"/>
+                <w:szCs w:val="26"/>
+              </w:rPr>
+            </w:pPr>
+            <w:r>
+              <w:rPr>
+                <w:rFonts w:ascii="Aptos" w:hAnsi="Aptos" w:cs="Times New Roman"/>
+                <w:b w:val="1"/>
+                <w:bCs w:val="1"/>
+                <w:sz w:val="26"/>
+                <w:szCs w:val="26"/>
+              </w:rPr>
+              <w:t xml:space="preserve">Laboratorio </w:t>
+            </w:r>
+          </w:p>
+        </w:tc>
+      </w:tr>
+      <w:tr>
+        <w:trPr>
+          <w:trHeight w:val="300"/>
+        </w:trPr>
+        <w:tc>
+          <w:tcPr>
+            <w:tcW w:w="9662" w:type="dxa"/>
+            <w:tcBorders>
+              <w:left w:val="single" w:color="000000" w:themeColor="text1" w:sz="1"/>
+              <w:bottom w:val="single" w:color="000000" w:themeColor="text1" w:sz="1"/>
+              <w:right w:val="single" w:color="000000" w:themeColor="text1" w:sz="1"/>
+            </w:tcBorders>
+            <w:shd w:val="clear" w:color="auto" w:fill="auto"/>
+            <w:tcMar/>
+          </w:tcPr>
+          <w:p>
+            <w:pPr>
+              <w:pStyle w:val="Normale"/>
+              <w:numPr>
+                <w:ilvl w:val="0"/>
+                <w:numId w:val="2"/>
+              </w:numPr>
+              <w:suppressLineNumbers w:val="0"/>
+              <w:bidi w:val="0"/>
+              <w:spacing w:before="0" w:beforeAutospacing="off" w:after="0" w:afterAutospacing="off" w:line="259" w:lineRule="auto"/>
+              <w:ind w:left="181" w:right="0" w:hanging="158"/>
+              <w:jc w:val="left"/>
+              <w:rPr>
+                <w:rFonts w:ascii="Aptos" w:hAnsi="Aptos" w:cs="Times New Roman"/>
+              </w:rPr>
+            </w:pPr>
+            <w:r>
+              <w:rPr>
+                <w:rFonts w:ascii="Aptos" w:hAnsi="Aptos" w:cs="Times New Roman"/>
+              </w:rPr>
+              <w:t>JavaScript</w:t>
+            </w:r>
+          </w:p>
+          <w:p>
+            <w:pPr>
+              <w:pStyle w:val="Normale"/>
+              <w:numPr>
+                <w:ilvl w:val="0"/>
+                <w:numId w:val="20"/>
+              </w:numPr>
+              <w:suppressLineNumbers w:val="0"/>
+              <w:bidi w:val="0"/>
+              <w:spacing w:before="0" w:beforeAutospacing="off" w:after="0" w:afterAutospacing="off" w:line="259" w:lineRule="auto"/>
+              <w:ind w:left="720" w:right="0" w:hanging="360"/>
+              <w:jc w:val="left"/>
+              <w:rPr>
+                <w:rFonts w:ascii="Aptos" w:hAnsi="Aptos" w:cs="Times New Roman"/>
+              </w:rPr>
+            </w:pPr>
+            <w:r>
+              <w:rPr>
+                <w:rFonts w:ascii="Aptos" w:hAnsi="Aptos" w:cs="Times New Roman"/>
+              </w:rPr>
+              <w:t>Elementi di base</w:t>
+            </w:r>
+          </w:p>
+          <w:p>
+            <w:pPr>
+              <w:pStyle w:val="Normale"/>
+              <w:numPr>
+                <w:ilvl w:val="0"/>
+                <w:numId w:val="20"/>
+              </w:numPr>
+              <w:suppressLineNumbers w:val="0"/>
+              <w:bidi w:val="0"/>
+              <w:spacing w:before="0" w:beforeAutospacing="off" w:after="0" w:afterAutospacing="off" w:line="259" w:lineRule="auto"/>
+              <w:ind w:left="720" w:right="0" w:hanging="360"/>
+              <w:jc w:val="left"/>
+              <w:rPr>
+                <w:rFonts w:ascii="Aptos" w:hAnsi="Aptos" w:cs="Times New Roman"/>
+              </w:rPr>
+            </w:pPr>
+            <w:r>
+              <w:rPr>
+                <w:rFonts w:ascii="Aptos" w:hAnsi="Aptos" w:cs="Times New Roman"/>
+              </w:rPr>
+              <w:t xml:space="preserve">Variabili e costanti con </w:t>
+            </w:r>
+            <w:r>
+              <w:rPr>
+                <w:rFonts w:ascii="Aptos" w:hAnsi="Aptos" w:cs="Times New Roman"/>
+              </w:rPr>
+              <w:t>conversioni</w:t>
+            </w:r>
+            <w:r>
+              <w:rPr>
+                <w:rFonts w:ascii="Aptos" w:hAnsi="Aptos" w:cs="Times New Roman"/>
+              </w:rPr>
+              <w:t xml:space="preserve"> tra tipi</w:t>
+            </w:r>
+          </w:p>
+          <w:p>
+            <w:pPr>
+              <w:pStyle w:val="Normale"/>
+              <w:numPr>
+                <w:ilvl w:val="0"/>
+                <w:numId w:val="20"/>
+              </w:numPr>
+              <w:suppressLineNumbers w:val="0"/>
+              <w:bidi w:val="0"/>
+              <w:spacing w:before="0" w:beforeAutospacing="off" w:after="0" w:afterAutospacing="off" w:line="259" w:lineRule="auto"/>
+              <w:ind w:left="720" w:right="0" w:hanging="360"/>
+              <w:jc w:val="left"/>
+              <w:rPr>
+                <w:rFonts w:ascii="Aptos" w:hAnsi="Aptos" w:cs="Times New Roman"/>
+              </w:rPr>
+            </w:pPr>
+            <w:r>
+              <w:rPr>
+                <w:rFonts w:ascii="Aptos" w:hAnsi="Aptos" w:cs="Times New Roman"/>
+              </w:rPr>
+              <w:t>Array</w:t>
+            </w:r>
+          </w:p>
+          <w:p>
+            <w:pPr>
+              <w:pStyle w:val="Normale"/>
+              <w:numPr>
+                <w:ilvl w:val="0"/>
+                <w:numId w:val="20"/>
+              </w:numPr>
+              <w:suppressLineNumbers w:val="0"/>
+              <w:bidi w:val="0"/>
+              <w:spacing w:before="0" w:beforeAutospacing="off" w:after="0" w:afterAutospacing="off" w:line="259" w:lineRule="auto"/>
+              <w:ind w:left="720" w:right="0" w:hanging="360"/>
+              <w:jc w:val="left"/>
+              <w:rPr>
+                <w:rFonts w:ascii="Aptos" w:hAnsi="Aptos" w:cs="Times New Roman"/>
+              </w:rPr>
+            </w:pPr>
+            <w:r>
+              <w:rPr>
+                <w:rFonts w:ascii="Aptos" w:hAnsi="Aptos" w:cs="Times New Roman"/>
+              </w:rPr>
+              <w:t>Date e orari</w:t>
+            </w:r>
+          </w:p>
+          <w:p>
+            <w:pPr>
+              <w:pStyle w:val="Normale"/>
+              <w:numPr>
+                <w:ilvl w:val="0"/>
+                <w:numId w:val="20"/>
+              </w:numPr>
+              <w:suppressLineNumbers w:val="0"/>
+              <w:bidi w:val="0"/>
+              <w:spacing w:before="0" w:beforeAutospacing="off" w:after="0" w:afterAutospacing="off" w:line="259" w:lineRule="auto"/>
+              <w:ind w:left="720" w:right="0" w:hanging="360"/>
+              <w:jc w:val="left"/>
+              <w:rPr>
+                <w:rFonts w:ascii="Aptos" w:hAnsi="Aptos" w:cs="Times New Roman"/>
+              </w:rPr>
+            </w:pPr>
+            <w:r>
+              <w:rPr>
+                <w:rFonts w:ascii="Aptos" w:hAnsi="Aptos" w:cs="Times New Roman"/>
+              </w:rPr>
+              <w:t>Blocchi condizionali e iterativi</w:t>
+            </w:r>
+          </w:p>
+          <w:p>
+            <w:pPr>
+              <w:pStyle w:val="Normale"/>
+              <w:numPr>
+                <w:ilvl w:val="0"/>
+                <w:numId w:val="20"/>
+              </w:numPr>
+              <w:suppressLineNumbers w:val="0"/>
+              <w:bidi w:val="0"/>
+              <w:spacing w:before="0" w:beforeAutospacing="off" w:after="0" w:afterAutospacing="off" w:line="259" w:lineRule="auto"/>
+              <w:ind w:left="720" w:right="0" w:hanging="360"/>
+              <w:jc w:val="left"/>
+              <w:rPr>
+                <w:rFonts w:ascii="Aptos" w:hAnsi="Aptos" w:cs="Times New Roman"/>
+              </w:rPr>
+            </w:pPr>
+            <w:r>
+              <w:rPr>
+                <w:rFonts w:ascii="Aptos" w:hAnsi="Aptos" w:cs="Times New Roman"/>
+              </w:rPr>
+              <w:t>Funzioni</w:t>
+            </w:r>
+          </w:p>
+          <w:p>
+            <w:pPr>
+              <w:pStyle w:val="Normale"/>
+              <w:numPr>
+                <w:ilvl w:val="0"/>
+                <w:numId w:val="20"/>
+              </w:numPr>
+              <w:suppressLineNumbers w:val="0"/>
+              <w:bidi w:val="0"/>
+              <w:spacing w:before="0" w:beforeAutospacing="off" w:after="0" w:afterAutospacing="off" w:line="259" w:lineRule="auto"/>
+              <w:ind w:left="720" w:right="0" w:hanging="360"/>
+              <w:jc w:val="left"/>
+              <w:rPr>
+                <w:rFonts w:ascii="Aptos" w:hAnsi="Aptos" w:cs="Times New Roman"/>
+              </w:rPr>
+            </w:pPr>
+            <w:r>
+              <w:rPr>
+                <w:rFonts w:ascii="Aptos" w:hAnsi="Aptos" w:cs="Times New Roman"/>
+              </w:rPr>
+              <w:t>Metodi dell’oggetto “document”</w:t>
+            </w:r>
+          </w:p>
+          <w:p>
+            <w:pPr>
+              <w:pStyle w:val="Normale"/>
+              <w:numPr>
+                <w:ilvl w:val="0"/>
+                <w:numId w:val="20"/>
+              </w:numPr>
+              <w:suppressLineNumbers w:val="0"/>
+              <w:bidi w:val="0"/>
+              <w:spacing w:before="0" w:beforeAutospacing="off" w:after="0" w:afterAutospacing="off" w:line="259" w:lineRule="auto"/>
+              <w:ind w:left="720" w:right="0" w:hanging="360"/>
+              <w:jc w:val="left"/>
+              <w:rPr>
+                <w:rFonts w:ascii="Aptos" w:hAnsi="Aptos" w:cs="Times New Roman"/>
+              </w:rPr>
+            </w:pPr>
+            <w:r>
+              <w:rPr>
+                <w:rFonts w:ascii="Aptos" w:hAnsi="Aptos" w:cs="Times New Roman"/>
+              </w:rPr>
+              <w:t>Gestione degli eventi</w:t>
+            </w:r>
+          </w:p>
+          <w:p>
+            <w:pPr>
+              <w:pStyle w:val="Normale"/>
+              <w:numPr>
+                <w:ilvl w:val="0"/>
+                <w:numId w:val="20"/>
+              </w:numPr>
+              <w:suppressLineNumbers w:val="0"/>
+              <w:bidi w:val="0"/>
+              <w:spacing w:before="0" w:beforeAutospacing="off" w:after="0" w:afterAutospacing="off" w:line="259" w:lineRule="auto"/>
+              <w:ind w:left="720" w:right="0" w:hanging="360"/>
+              <w:jc w:val="left"/>
+              <w:rPr>
+                <w:rFonts w:ascii="Aptos" w:hAnsi="Aptos" w:cs="Times New Roman"/>
+              </w:rPr>
+            </w:pPr>
+            <w:r>
+              <w:rPr>
+                <w:rFonts w:ascii="Aptos" w:hAnsi="Aptos" w:cs="Times New Roman"/>
+              </w:rPr>
+              <w:t>Programmazione orientata agli oggetti</w:t>
+            </w:r>
+          </w:p>
+          <w:p>
+            <w:pPr>
+              <w:pStyle w:val="Normale"/>
+              <w:numPr>
+                <w:ilvl w:val="0"/>
+                <w:numId w:val="20"/>
+              </w:numPr>
+              <w:suppressLineNumbers w:val="0"/>
+              <w:bidi w:val="0"/>
+              <w:spacing w:before="0" w:beforeAutospacing="off" w:after="0" w:afterAutospacing="off" w:line="259" w:lineRule="auto"/>
+              <w:ind w:left="720" w:right="0" w:hanging="360"/>
+              <w:jc w:val="left"/>
+              <w:rPr>
+                <w:rFonts w:ascii="Aptos" w:hAnsi="Aptos" w:cs="Times New Roman"/>
+              </w:rPr>
+            </w:pPr>
+            <w:r>
+              <w:rPr>
+                <w:rFonts w:ascii="Aptos" w:hAnsi="Aptos" w:cs="Times New Roman"/>
+              </w:rPr>
+              <w:t>Canvas</w:t>
+            </w:r>
+          </w:p>
+          <w:p>
+            <w:pPr>
+              <w:pStyle w:val="Normale"/>
+              <w:numPr>
+                <w:ilvl w:val="0"/>
+                <w:numId w:val="20"/>
+              </w:numPr>
+              <w:suppressLineNumbers w:val="0"/>
+              <w:bidi w:val="0"/>
+              <w:spacing w:before="0" w:beforeAutospacing="off" w:after="0" w:afterAutospacing="off" w:line="259" w:lineRule="auto"/>
+              <w:ind w:left="720" w:right="0" w:hanging="360"/>
+              <w:jc w:val="left"/>
+              <w:rPr>
+                <w:rFonts w:ascii="Aptos" w:hAnsi="Aptos" w:cs="Times New Roman"/>
+              </w:rPr>
+            </w:pPr>
+            <w:r>
+              <w:rPr>
+                <w:rFonts w:ascii="Aptos" w:hAnsi="Aptos" w:cs="Times New Roman"/>
+              </w:rPr>
+              <w:t>Funzioni lambda</w:t>
+            </w:r>
+          </w:p>
+          <w:p>
+            <w:pPr>
+              <w:pStyle w:val="Normale"/>
+              <w:numPr>
+                <w:ilvl w:val="0"/>
+                <w:numId w:val="2"/>
+              </w:numPr>
+              <w:suppressLineNumbers w:val="0"/>
+              <w:bidi w:val="0"/>
+              <w:spacing w:before="0" w:beforeAutospacing="off" w:after="0" w:afterAutospacing="off" w:line="259" w:lineRule="auto"/>
+              <w:ind w:left="181" w:right="0" w:hanging="158"/>
+              <w:jc w:val="left"/>
+              <w:rPr>
+                <w:rFonts w:ascii="Aptos" w:hAnsi="Aptos" w:cs="Times New Roman"/>
+              </w:rPr>
+            </w:pPr>
+            <w:r>
+              <w:rPr>
+                <w:rFonts w:ascii="Aptos" w:hAnsi="Aptos" w:cs="Times New Roman"/>
+              </w:rPr>
+              <w:t>Introduzione a Node.js</w:t>
+            </w:r>
+          </w:p>
+          <w:p>
+            <w:pPr>
+              <w:pStyle w:val="Normale"/>
+              <w:numPr>
+                <w:ilvl w:val="0"/>
+                <w:numId w:val="2"/>
+              </w:numPr>
+              <w:suppressLineNumbers w:val="0"/>
+              <w:bidi w:val="0"/>
+              <w:spacing w:before="0" w:beforeAutospacing="off" w:after="0" w:afterAutospacing="off" w:line="259" w:lineRule="auto"/>
+              <w:ind w:left="181" w:right="0" w:hanging="158"/>
+              <w:jc w:val="left"/>
+              <w:rPr>
+                <w:rFonts w:ascii="Aptos" w:hAnsi="Aptos" w:cs="Times New Roman"/>
+              </w:rPr>
+            </w:pPr>
+            <w:r>
+              <w:rPr>
+                <w:rFonts w:ascii="Aptos" w:hAnsi="Aptos" w:cs="Times New Roman"/>
+              </w:rPr>
+              <w:t>Introduzione a Typescript</w:t>
+            </w:r>
+          </w:p>
+          <w:p>
+            <w:pPr>
+              <w:rPr>
+                <w:rFonts w:ascii="Aptos" w:hAnsi="Aptos" w:cs="Times New Roman"/>
+              </w:rPr>
+            </w:pPr>
+          </w:p>
+        </w:tc>
+      </w:tr>
+    </w:tbl>
+    <w:p>
+      <w:pPr>
+        <w:pStyle w:val="Normale"/>
         <w:rPr>
           <w:rFonts w:ascii="Aptos" w:hAnsi="Aptos" w:cs="Times New Roman"/>
-          <w:b/>
-          <w:bCs/>
-        </w:rPr>
-        <w:br w:type="page"/>
-      </w:r>
+          <w:b w:val="1"/>
+          <w:bCs w:val="1"/>
+        </w:rPr>
+      </w:pPr>
+    </w:p>
+    <w:p>
+      <w:pPr>
+        <w:pStyle w:val="Normale"/>
+        <w:rPr>
+          <w:rFonts w:ascii="Aptos" w:hAnsi="Aptos" w:cs="Times New Roman"/>
+          <w:b w:val="1"/>
+          <w:bCs w:val="1"/>
+        </w:rPr>
+      </w:pPr>
     </w:p>
     <w:tbl>
       <w:tblPr>
@@ -2750,10 +3206,10 @@
           <w:tcPr>
             <w:tcW w:w="9662" w:type="dxa"/>
             <w:tcBorders>
-              <w:top w:val="single" w:sz="1" w:space="0" w:color="000000"/>
-              <w:left w:val="single" w:sz="1" w:space="0" w:color="000000"/>
-              <w:bottom w:val="single" w:sz="1" w:space="0" w:color="000000"/>
-              <w:right w:val="single" w:sz="1" w:space="0" w:color="000000"/>
+              <w:top w:val="single" w:color="000000" w:sz="1" w:space="0"/>
+              <w:left w:val="single" w:color="000000" w:sz="1" w:space="0"/>
+              <w:bottom w:val="single" w:color="000000" w:sz="1" w:space="0"/>
+              <w:right w:val="single" w:color="000000" w:sz="1" w:space="0"/>
             </w:tcBorders>
             <w:shd w:val="clear" w:color="auto" w:fill="auto"/>
           </w:tcPr>
@@ -2782,9 +3238,9 @@
           <w:tcPr>
             <w:tcW w:w="9662" w:type="dxa"/>
             <w:tcBorders>
-              <w:left w:val="single" w:sz="1" w:space="0" w:color="000000"/>
-              <w:bottom w:val="single" w:sz="1" w:space="0" w:color="000000"/>
-              <w:right w:val="single" w:sz="1" w:space="0" w:color="000000"/>
+              <w:left w:val="single" w:color="000000" w:sz="1" w:space="0"/>
+              <w:bottom w:val="single" w:color="000000" w:sz="1" w:space="0"/>
+              <w:right w:val="single" w:color="000000" w:sz="1" w:space="0"/>
             </w:tcBorders>
             <w:shd w:val="clear" w:color="auto" w:fill="auto"/>
           </w:tcPr>
@@ -2796,14 +3252,14 @@
               </w:numPr>
               <w:suppressAutoHyphens w:val="0"/>
               <w:rPr>
-                <w:rFonts w:ascii="Aptos" w:eastAsia="Calibri" w:hAnsi="Aptos" w:cs="Calibri"/>
+                <w:rFonts w:ascii="Aptos" w:hAnsi="Aptos" w:eastAsia="Calibri" w:cs="Calibri"/>
                 <w:kern w:val="3"/>
                 <w:lang w:eastAsia="en-US"/>
               </w:rPr>
             </w:pPr>
             <w:r>
               <w:rPr>
-                <w:rFonts w:ascii="Aptos" w:eastAsia="Calibri" w:hAnsi="Aptos" w:cs="Calibri"/>
+                <w:rFonts w:ascii="Aptos" w:hAnsi="Aptos" w:eastAsia="Calibri" w:cs="Calibri"/>
                 <w:kern w:val="3"/>
                 <w:lang w:eastAsia="en-US"/>
               </w:rPr>
@@ -2818,20 +3274,20 @@
               </w:numPr>
               <w:suppressAutoHyphens w:val="0"/>
               <w:rPr>
-                <w:rFonts w:ascii="Aptos" w:eastAsia="Calibri" w:hAnsi="Aptos" w:cs="Calibri"/>
+                <w:rFonts w:ascii="Aptos" w:hAnsi="Aptos" w:eastAsia="Calibri" w:cs="Calibri"/>
                 <w:kern w:val="3"/>
                 <w:lang w:eastAsia="en-US"/>
               </w:rPr>
             </w:pPr>
             <w:r>
               <w:rPr>
-                <w:rFonts w:ascii="Aptos" w:eastAsia="Calibri" w:hAnsi="Aptos" w:cs="Calibri"/>
+                <w:rFonts w:ascii="Aptos" w:hAnsi="Aptos" w:eastAsia="Calibri" w:cs="Calibri"/>
               </w:rPr>
               <w:t xml:space="preserve">    </w:t>
             </w:r>
             <w:r>
               <w:rPr>
-                <w:rFonts w:ascii="Aptos" w:eastAsia="Calibri" w:hAnsi="Aptos" w:cs="Calibri"/>
+                <w:rFonts w:ascii="Aptos" w:hAnsi="Aptos" w:eastAsia="Calibri" w:cs="Calibri"/>
                 <w:kern w:val="3"/>
                 <w:lang w:eastAsia="en-US"/>
               </w:rPr>
@@ -2846,20 +3302,20 @@
               </w:numPr>
               <w:suppressAutoHyphens w:val="0"/>
               <w:rPr>
-                <w:rFonts w:ascii="Aptos" w:eastAsia="Calibri" w:hAnsi="Aptos" w:cs="Calibri"/>
+                <w:rFonts w:ascii="Aptos" w:hAnsi="Aptos" w:eastAsia="Calibri" w:cs="Calibri"/>
                 <w:kern w:val="3"/>
                 <w:lang w:eastAsia="en-US"/>
               </w:rPr>
             </w:pPr>
             <w:r>
               <w:rPr>
-                <w:rFonts w:ascii="Aptos" w:eastAsia="Calibri" w:hAnsi="Aptos" w:cs="Calibri"/>
+                <w:rFonts w:ascii="Aptos" w:hAnsi="Aptos" w:eastAsia="Calibri" w:cs="Calibri"/>
               </w:rPr>
               <w:t xml:space="preserve">    </w:t>
             </w:r>
             <w:r>
               <w:rPr>
-                <w:rFonts w:ascii="Aptos" w:eastAsia="Calibri" w:hAnsi="Aptos" w:cs="Calibri"/>
+                <w:rFonts w:ascii="Aptos" w:hAnsi="Aptos" w:eastAsia="Calibri" w:cs="Calibri"/>
                 <w:kern w:val="3"/>
                 <w:lang w:eastAsia="en-US"/>
               </w:rPr>
@@ -2874,20 +3330,20 @@
               </w:numPr>
               <w:suppressAutoHyphens w:val="0"/>
               <w:rPr>
-                <w:rFonts w:ascii="Aptos" w:eastAsia="Calibri" w:hAnsi="Aptos" w:cs="Calibri"/>
+                <w:rFonts w:ascii="Aptos" w:hAnsi="Aptos" w:eastAsia="Calibri" w:cs="Calibri"/>
                 <w:kern w:val="3"/>
                 <w:lang w:eastAsia="en-US"/>
               </w:rPr>
             </w:pPr>
             <w:r>
               <w:rPr>
-                <w:rFonts w:ascii="Aptos" w:eastAsia="Calibri" w:hAnsi="Aptos" w:cs="Calibri"/>
+                <w:rFonts w:ascii="Aptos" w:hAnsi="Aptos" w:eastAsia="Calibri" w:cs="Calibri"/>
               </w:rPr>
               <w:t xml:space="preserve">    </w:t>
             </w:r>
             <w:r>
               <w:rPr>
-                <w:rFonts w:ascii="Aptos" w:eastAsia="Calibri" w:hAnsi="Aptos" w:cs="Calibri"/>
+                <w:rFonts w:ascii="Aptos" w:hAnsi="Aptos" w:eastAsia="Calibri" w:cs="Calibri"/>
                 <w:kern w:val="3"/>
                 <w:lang w:eastAsia="en-US"/>
               </w:rPr>
@@ -2903,12 +3359,12 @@
               </w:numPr>
               <w:spacing w:after="17"/>
               <w:rPr>
-                <w:rFonts w:ascii="Aptos" w:eastAsia="Calibri" w:hAnsi="Aptos" w:cs="Calibri"/>
-              </w:rPr>
-            </w:pPr>
-            <w:r>
-              <w:rPr>
-                <w:rFonts w:ascii="Aptos" w:eastAsia="Calibri" w:hAnsi="Aptos" w:cs="Calibri"/>
+                <w:rFonts w:ascii="Aptos" w:hAnsi="Aptos" w:eastAsia="Calibri" w:cs="Calibri"/>
+              </w:rPr>
+            </w:pPr>
+            <w:r>
+              <w:rPr>
+                <w:rFonts w:ascii="Aptos" w:hAnsi="Aptos" w:eastAsia="Calibri" w:cs="Calibri"/>
               </w:rPr>
               <w:t>Etica dell'Intelligenza Artificiale e Big Data</w:t>
             </w:r>
@@ -2921,20 +3377,20 @@
               </w:numPr>
               <w:suppressAutoHyphens w:val="0"/>
               <w:rPr>
-                <w:rFonts w:ascii="Aptos" w:eastAsia="Calibri" w:hAnsi="Aptos" w:cs="Calibri"/>
+                <w:rFonts w:ascii="Aptos" w:hAnsi="Aptos" w:eastAsia="Calibri" w:cs="Calibri"/>
                 <w:kern w:val="3"/>
                 <w:lang w:eastAsia="en-US"/>
               </w:rPr>
             </w:pPr>
             <w:r>
               <w:rPr>
-                <w:rFonts w:ascii="Aptos" w:eastAsia="Calibri" w:hAnsi="Aptos" w:cs="Calibri"/>
+                <w:rFonts w:ascii="Aptos" w:hAnsi="Aptos" w:eastAsia="Calibri" w:cs="Calibri"/>
               </w:rPr>
               <w:t xml:space="preserve">     </w:t>
             </w:r>
             <w:r>
               <w:rPr>
-                <w:rFonts w:ascii="Aptos" w:eastAsia="Calibri" w:hAnsi="Aptos" w:cs="Calibri"/>
+                <w:rFonts w:ascii="Aptos" w:hAnsi="Aptos" w:eastAsia="Calibri" w:cs="Calibri"/>
                 <w:kern w:val="3"/>
                 <w:lang w:eastAsia="en-US"/>
               </w:rPr>
@@ -2949,20 +3405,20 @@
               </w:numPr>
               <w:suppressAutoHyphens w:val="0"/>
               <w:rPr>
-                <w:rFonts w:ascii="Aptos" w:eastAsia="Calibri" w:hAnsi="Aptos" w:cs="Calibri"/>
+                <w:rFonts w:ascii="Aptos" w:hAnsi="Aptos" w:eastAsia="Calibri" w:cs="Calibri"/>
                 <w:kern w:val="3"/>
                 <w:lang w:eastAsia="en-US"/>
               </w:rPr>
             </w:pPr>
             <w:r>
               <w:rPr>
-                <w:rFonts w:ascii="Aptos" w:eastAsia="Calibri" w:hAnsi="Aptos" w:cs="Calibri"/>
+                <w:rFonts w:ascii="Aptos" w:hAnsi="Aptos" w:eastAsia="Calibri" w:cs="Calibri"/>
               </w:rPr>
               <w:t xml:space="preserve">     </w:t>
             </w:r>
             <w:r>
               <w:rPr>
-                <w:rFonts w:ascii="Aptos" w:eastAsia="Calibri" w:hAnsi="Aptos" w:cs="Calibri"/>
+                <w:rFonts w:ascii="Aptos" w:hAnsi="Aptos" w:eastAsia="Calibri" w:cs="Calibri"/>
                 <w:kern w:val="3"/>
                 <w:lang w:eastAsia="en-US"/>
               </w:rPr>
@@ -2977,20 +3433,20 @@
               </w:numPr>
               <w:suppressAutoHyphens w:val="0"/>
               <w:rPr>
-                <w:rFonts w:ascii="Aptos" w:eastAsia="Calibri" w:hAnsi="Aptos" w:cs="Calibri"/>
+                <w:rFonts w:ascii="Aptos" w:hAnsi="Aptos" w:eastAsia="Calibri" w:cs="Calibri"/>
                 <w:kern w:val="3"/>
                 <w:lang w:eastAsia="en-US"/>
               </w:rPr>
             </w:pPr>
             <w:r>
               <w:rPr>
-                <w:rFonts w:ascii="Aptos" w:eastAsia="Calibri" w:hAnsi="Aptos" w:cs="Calibri"/>
+                <w:rFonts w:ascii="Aptos" w:hAnsi="Aptos" w:eastAsia="Calibri" w:cs="Calibri"/>
               </w:rPr>
               <w:t xml:space="preserve">     </w:t>
             </w:r>
             <w:r>
               <w:rPr>
-                <w:rFonts w:ascii="Aptos" w:eastAsia="Calibri" w:hAnsi="Aptos" w:cs="Calibri"/>
+                <w:rFonts w:ascii="Aptos" w:hAnsi="Aptos" w:eastAsia="Calibri" w:cs="Calibri"/>
                 <w:kern w:val="3"/>
                 <w:lang w:eastAsia="en-US"/>
               </w:rPr>
@@ -3006,12 +3462,12 @@
               </w:numPr>
               <w:spacing w:after="17"/>
               <w:rPr>
-                <w:rFonts w:ascii="Aptos" w:eastAsia="Calibri" w:hAnsi="Aptos" w:cs="Calibri"/>
-              </w:rPr>
-            </w:pPr>
-            <w:r>
-              <w:rPr>
-                <w:rFonts w:ascii="Aptos" w:eastAsia="Calibri" w:hAnsi="Aptos" w:cs="Calibri"/>
+                <w:rFonts w:ascii="Aptos" w:hAnsi="Aptos" w:eastAsia="Calibri" w:cs="Calibri"/>
+              </w:rPr>
+            </w:pPr>
+            <w:r>
+              <w:rPr>
+                <w:rFonts w:ascii="Aptos" w:hAnsi="Aptos" w:eastAsia="Calibri" w:cs="Calibri"/>
               </w:rPr>
               <w:t>Democrazia digitale e partecipazione online</w:t>
             </w:r>
@@ -3024,20 +3480,20 @@
               </w:numPr>
               <w:suppressAutoHyphens w:val="0"/>
               <w:rPr>
-                <w:rFonts w:ascii="Aptos" w:eastAsia="Calibri" w:hAnsi="Aptos" w:cs="Calibri"/>
+                <w:rFonts w:ascii="Aptos" w:hAnsi="Aptos" w:eastAsia="Calibri" w:cs="Calibri"/>
                 <w:kern w:val="3"/>
                 <w:lang w:eastAsia="en-US"/>
               </w:rPr>
             </w:pPr>
             <w:r>
               <w:rPr>
-                <w:rFonts w:ascii="Aptos" w:eastAsia="Calibri" w:hAnsi="Aptos" w:cs="Calibri"/>
+                <w:rFonts w:ascii="Aptos" w:hAnsi="Aptos" w:eastAsia="Calibri" w:cs="Calibri"/>
               </w:rPr>
               <w:t xml:space="preserve">     </w:t>
             </w:r>
             <w:r>
               <w:rPr>
-                <w:rFonts w:ascii="Aptos" w:eastAsia="Calibri" w:hAnsi="Aptos" w:cs="Calibri"/>
+                <w:rFonts w:ascii="Aptos" w:hAnsi="Aptos" w:eastAsia="Calibri" w:cs="Calibri"/>
                 <w:kern w:val="3"/>
                 <w:lang w:eastAsia="en-US"/>
               </w:rPr>
@@ -3052,20 +3508,20 @@
               </w:numPr>
               <w:suppressAutoHyphens w:val="0"/>
               <w:rPr>
-                <w:rFonts w:ascii="Aptos" w:eastAsia="Calibri" w:hAnsi="Aptos" w:cs="Calibri"/>
+                <w:rFonts w:ascii="Aptos" w:hAnsi="Aptos" w:eastAsia="Calibri" w:cs="Calibri"/>
                 <w:kern w:val="3"/>
                 <w:lang w:eastAsia="en-US"/>
               </w:rPr>
             </w:pPr>
             <w:r>
               <w:rPr>
-                <w:rFonts w:ascii="Aptos" w:eastAsia="Calibri" w:hAnsi="Aptos" w:cs="Calibri"/>
+                <w:rFonts w:ascii="Aptos" w:hAnsi="Aptos" w:eastAsia="Calibri" w:cs="Calibri"/>
               </w:rPr>
               <w:t xml:space="preserve">     </w:t>
             </w:r>
             <w:r>
               <w:rPr>
-                <w:rFonts w:ascii="Aptos" w:eastAsia="Calibri" w:hAnsi="Aptos" w:cs="Calibri"/>
+                <w:rFonts w:ascii="Aptos" w:hAnsi="Aptos" w:eastAsia="Calibri" w:cs="Calibri"/>
                 <w:kern w:val="3"/>
                 <w:lang w:eastAsia="en-US"/>
               </w:rPr>
@@ -3080,18 +3536,18 @@
               </w:numPr>
               <w:suppressAutoHyphens w:val="0"/>
               <w:rPr>
-                <w:rFonts w:ascii="Aptos" w:eastAsia="Calibri" w:hAnsi="Aptos" w:cs="Calibri"/>
-              </w:rPr>
-            </w:pPr>
-            <w:r>
-              <w:rPr>
-                <w:rFonts w:ascii="Aptos" w:eastAsia="Calibri" w:hAnsi="Aptos" w:cs="Calibri"/>
+                <w:rFonts w:ascii="Aptos" w:hAnsi="Aptos" w:eastAsia="Calibri" w:cs="Calibri"/>
+              </w:rPr>
+            </w:pPr>
+            <w:r>
+              <w:rPr>
+                <w:rFonts w:ascii="Aptos" w:hAnsi="Aptos" w:eastAsia="Calibri" w:cs="Calibri"/>
               </w:rPr>
               <w:t xml:space="preserve">     </w:t>
             </w:r>
             <w:r>
               <w:rPr>
-                <w:rFonts w:ascii="Aptos" w:eastAsia="Calibri" w:hAnsi="Aptos" w:cs="Calibri"/>
+                <w:rFonts w:ascii="Aptos" w:hAnsi="Aptos" w:eastAsia="Calibri" w:cs="Calibri"/>
                 <w:kern w:val="3"/>
                 <w:lang w:eastAsia="en-US"/>
               </w:rPr>
@@ -3114,8 +3570,26 @@
       <w:pPr>
         <w:rPr>
           <w:rFonts w:ascii="Aptos" w:hAnsi="Aptos" w:cs="Times New Roman"/>
-          <w:b/>
-          <w:bCs/>
+          <w:b w:val="1"/>
+          <w:bCs w:val="1"/>
+        </w:rPr>
+      </w:pPr>
+    </w:p>
+    <w:p>
+      <w:pPr>
+        <w:rPr>
+          <w:rFonts w:ascii="Aptos" w:hAnsi="Aptos" w:cs="Times New Roman"/>
+          <w:b w:val="1"/>
+          <w:bCs w:val="1"/>
+        </w:rPr>
+      </w:pPr>
+    </w:p>
+    <w:p>
+      <w:pPr>
+        <w:rPr>
+          <w:rFonts w:ascii="Aptos" w:hAnsi="Aptos" w:cs="Times New Roman"/>
+          <w:b w:val="1"/>
+          <w:bCs w:val="1"/>
         </w:rPr>
       </w:pPr>
     </w:p>
@@ -3144,31 +3618,7 @@
           <w:b/>
           <w:bCs/>
         </w:rPr>
-        <w:t>P</w:t>
-      </w:r>
-      <w:r>
-        <w:rPr>
-          <w:rFonts w:ascii="Aptos" w:hAnsi="Aptos" w:cs="Times New Roman"/>
-          <w:b/>
-          <w:bCs/>
-        </w:rPr>
-        <w:t>adova,</w:t>
-      </w:r>
-      <w:r>
-        <w:rPr>
-          <w:rFonts w:ascii="Aptos" w:hAnsi="Aptos" w:cs="Times New Roman"/>
-          <w:b/>
-          <w:bCs/>
-        </w:rPr>
-        <w:t xml:space="preserve"> 12</w:t>
-      </w:r>
-      <w:r>
-        <w:rPr>
-          <w:rFonts w:ascii="Aptos" w:hAnsi="Aptos" w:cs="Times New Roman"/>
-          <w:b/>
-          <w:bCs/>
-        </w:rPr>
-        <w:t>/10/202</w:t>
+        <w:t>Padova, 12/10/202</w:t>
       </w:r>
       <w:r>
         <w:rPr>
@@ -3254,7 +3704,7 @@
       </w:r>
     </w:p>
     <w:sectPr>
-      <w:pgSz w:w="11920" w:h="16838"/>
+      <w:pgSz w:w="11920" w:h="16838" w:orient="portrait"/>
       <w:pgMar w:top="454" w:right="839" w:bottom="454" w:left="1417" w:header="720" w:footer="720" w:gutter="0"/>
       <w:cols w:space="720"/>
       <w:docGrid w:linePitch="600" w:charSpace="36864"/>
@@ -3685,7 +4135,7 @@
         <w:ind w:left="720" w:hanging="360"/>
       </w:pPr>
       <w:rPr>
-        <w:rFonts w:ascii="Symbol" w:hAnsi="Symbol" w:hint="default"/>
+        <w:rFonts w:hint="default" w:ascii="Symbol" w:hAnsi="Symbol"/>
         <w:sz w:val="20"/>
       </w:rPr>
     </w:lvl>
@@ -3701,7 +4151,7 @@
         <w:ind w:left="1440" w:hanging="360"/>
       </w:pPr>
       <w:rPr>
-        <w:rFonts w:ascii="Courier New" w:hAnsi="Courier New" w:hint="default"/>
+        <w:rFonts w:hint="default" w:ascii="Courier New" w:hAnsi="Courier New"/>
         <w:sz w:val="20"/>
       </w:rPr>
     </w:lvl>
@@ -3717,7 +4167,7 @@
         <w:ind w:left="2160" w:hanging="360"/>
       </w:pPr>
       <w:rPr>
-        <w:rFonts w:ascii="Wingdings" w:hAnsi="Wingdings" w:hint="default"/>
+        <w:rFonts w:hint="default" w:ascii="Wingdings" w:hAnsi="Wingdings"/>
         <w:sz w:val="20"/>
       </w:rPr>
     </w:lvl>
@@ -3733,7 +4183,7 @@
         <w:ind w:left="2880" w:hanging="360"/>
       </w:pPr>
       <w:rPr>
-        <w:rFonts w:ascii="Wingdings" w:hAnsi="Wingdings" w:hint="default"/>
+        <w:rFonts w:hint="default" w:ascii="Wingdings" w:hAnsi="Wingdings"/>
         <w:sz w:val="20"/>
       </w:rPr>
     </w:lvl>
@@ -3749,7 +4199,7 @@
         <w:ind w:left="3600" w:hanging="360"/>
       </w:pPr>
       <w:rPr>
-        <w:rFonts w:ascii="Wingdings" w:hAnsi="Wingdings" w:hint="default"/>
+        <w:rFonts w:hint="default" w:ascii="Wingdings" w:hAnsi="Wingdings"/>
         <w:sz w:val="20"/>
       </w:rPr>
     </w:lvl>
@@ -3765,7 +4215,7 @@
         <w:ind w:left="4320" w:hanging="360"/>
       </w:pPr>
       <w:rPr>
-        <w:rFonts w:ascii="Wingdings" w:hAnsi="Wingdings" w:hint="default"/>
+        <w:rFonts w:hint="default" w:ascii="Wingdings" w:hAnsi="Wingdings"/>
         <w:sz w:val="20"/>
       </w:rPr>
     </w:lvl>
@@ -3781,7 +4231,7 @@
         <w:ind w:left="5040" w:hanging="360"/>
       </w:pPr>
       <w:rPr>
-        <w:rFonts w:ascii="Wingdings" w:hAnsi="Wingdings" w:hint="default"/>
+        <w:rFonts w:hint="default" w:ascii="Wingdings" w:hAnsi="Wingdings"/>
         <w:sz w:val="20"/>
       </w:rPr>
     </w:lvl>
@@ -3797,7 +4247,7 @@
         <w:ind w:left="5760" w:hanging="360"/>
       </w:pPr>
       <w:rPr>
-        <w:rFonts w:ascii="Wingdings" w:hAnsi="Wingdings" w:hint="default"/>
+        <w:rFonts w:hint="default" w:ascii="Wingdings" w:hAnsi="Wingdings"/>
         <w:sz w:val="20"/>
       </w:rPr>
     </w:lvl>
@@ -3813,7 +4263,7 @@
         <w:ind w:left="6480" w:hanging="360"/>
       </w:pPr>
       <w:rPr>
-        <w:rFonts w:ascii="Wingdings" w:hAnsi="Wingdings" w:hint="default"/>
+        <w:rFonts w:hint="default" w:ascii="Wingdings" w:hAnsi="Wingdings"/>
         <w:sz w:val="20"/>
       </w:rPr>
     </w:lvl>
@@ -3834,7 +4284,7 @@
         <w:ind w:left="720" w:hanging="360"/>
       </w:pPr>
       <w:rPr>
-        <w:rFonts w:ascii="Symbol" w:hAnsi="Symbol" w:hint="default"/>
+        <w:rFonts w:hint="default" w:ascii="Symbol" w:hAnsi="Symbol"/>
         <w:sz w:val="20"/>
       </w:rPr>
     </w:lvl>
@@ -3850,7 +4300,7 @@
         <w:ind w:left="1440" w:hanging="360"/>
       </w:pPr>
       <w:rPr>
-        <w:rFonts w:ascii="Courier New" w:hAnsi="Courier New" w:hint="default"/>
+        <w:rFonts w:hint="default" w:ascii="Courier New" w:hAnsi="Courier New"/>
         <w:sz w:val="20"/>
       </w:rPr>
     </w:lvl>
@@ -3866,7 +4316,7 @@
         <w:ind w:left="2160" w:hanging="360"/>
       </w:pPr>
       <w:rPr>
-        <w:rFonts w:ascii="Wingdings" w:hAnsi="Wingdings" w:hint="default"/>
+        <w:rFonts w:hint="default" w:ascii="Wingdings" w:hAnsi="Wingdings"/>
         <w:sz w:val="20"/>
       </w:rPr>
     </w:lvl>
@@ -3882,7 +4332,7 @@
         <w:ind w:left="2880" w:hanging="360"/>
       </w:pPr>
       <w:rPr>
-        <w:rFonts w:ascii="Wingdings" w:hAnsi="Wingdings" w:hint="default"/>
+        <w:rFonts w:hint="default" w:ascii="Wingdings" w:hAnsi="Wingdings"/>
         <w:sz w:val="20"/>
       </w:rPr>
     </w:lvl>
@@ -3898,7 +4348,7 @@
         <w:ind w:left="3600" w:hanging="360"/>
       </w:pPr>
       <w:rPr>
-        <w:rFonts w:ascii="Wingdings" w:hAnsi="Wingdings" w:hint="default"/>
+        <w:rFonts w:hint="default" w:ascii="Wingdings" w:hAnsi="Wingdings"/>
         <w:sz w:val="20"/>
       </w:rPr>
     </w:lvl>
@@ -3914,7 +4364,7 @@
         <w:ind w:left="4320" w:hanging="360"/>
       </w:pPr>
       <w:rPr>
-        <w:rFonts w:ascii="Wingdings" w:hAnsi="Wingdings" w:hint="default"/>
+        <w:rFonts w:hint="default" w:ascii="Wingdings" w:hAnsi="Wingdings"/>
         <w:sz w:val="20"/>
       </w:rPr>
     </w:lvl>
@@ -3930,7 +4380,7 @@
         <w:ind w:left="5040" w:hanging="360"/>
       </w:pPr>
       <w:rPr>
-        <w:rFonts w:ascii="Wingdings" w:hAnsi="Wingdings" w:hint="default"/>
+        <w:rFonts w:hint="default" w:ascii="Wingdings" w:hAnsi="Wingdings"/>
         <w:sz w:val="20"/>
       </w:rPr>
     </w:lvl>
@@ -3946,7 +4396,7 @@
         <w:ind w:left="5760" w:hanging="360"/>
       </w:pPr>
       <w:rPr>
-        <w:rFonts w:ascii="Wingdings" w:hAnsi="Wingdings" w:hint="default"/>
+        <w:rFonts w:hint="default" w:ascii="Wingdings" w:hAnsi="Wingdings"/>
         <w:sz w:val="20"/>
       </w:rPr>
     </w:lvl>
@@ -3962,7 +4412,7 @@
         <w:ind w:left="6480" w:hanging="360"/>
       </w:pPr>
       <w:rPr>
-        <w:rFonts w:ascii="Wingdings" w:hAnsi="Wingdings" w:hint="default"/>
+        <w:rFonts w:hint="default" w:ascii="Wingdings" w:hAnsi="Wingdings"/>
         <w:sz w:val="20"/>
       </w:rPr>
     </w:lvl>
@@ -3983,7 +4433,7 @@
         <w:ind w:left="720" w:hanging="360"/>
       </w:pPr>
       <w:rPr>
-        <w:rFonts w:ascii="Symbol" w:hAnsi="Symbol" w:hint="default"/>
+        <w:rFonts w:hint="default" w:ascii="Symbol" w:hAnsi="Symbol"/>
         <w:sz w:val="20"/>
       </w:rPr>
     </w:lvl>
@@ -3999,7 +4449,7 @@
         <w:ind w:left="1440" w:hanging="360"/>
       </w:pPr>
       <w:rPr>
-        <w:rFonts w:ascii="Courier New" w:hAnsi="Courier New" w:hint="default"/>
+        <w:rFonts w:hint="default" w:ascii="Courier New" w:hAnsi="Courier New"/>
         <w:sz w:val="20"/>
       </w:rPr>
     </w:lvl>
@@ -4015,7 +4465,7 @@
         <w:ind w:left="2160" w:hanging="360"/>
       </w:pPr>
       <w:rPr>
-        <w:rFonts w:ascii="Wingdings" w:hAnsi="Wingdings" w:hint="default"/>
+        <w:rFonts w:hint="default" w:ascii="Wingdings" w:hAnsi="Wingdings"/>
         <w:sz w:val="20"/>
       </w:rPr>
     </w:lvl>
@@ -4031,7 +4481,7 @@
         <w:ind w:left="2880" w:hanging="360"/>
       </w:pPr>
       <w:rPr>
-        <w:rFonts w:ascii="Wingdings" w:hAnsi="Wingdings" w:hint="default"/>
+        <w:rFonts w:hint="default" w:ascii="Wingdings" w:hAnsi="Wingdings"/>
         <w:sz w:val="20"/>
       </w:rPr>
     </w:lvl>
@@ -4047,7 +4497,7 @@
         <w:ind w:left="3600" w:hanging="360"/>
       </w:pPr>
       <w:rPr>
-        <w:rFonts w:ascii="Wingdings" w:hAnsi="Wingdings" w:hint="default"/>
+        <w:rFonts w:hint="default" w:ascii="Wingdings" w:hAnsi="Wingdings"/>
         <w:sz w:val="20"/>
       </w:rPr>
     </w:lvl>
@@ -4063,7 +4513,7 @@
         <w:ind w:left="4320" w:hanging="360"/>
       </w:pPr>
       <w:rPr>
-        <w:rFonts w:ascii="Wingdings" w:hAnsi="Wingdings" w:hint="default"/>
+        <w:rFonts w:hint="default" w:ascii="Wingdings" w:hAnsi="Wingdings"/>
         <w:sz w:val="20"/>
       </w:rPr>
     </w:lvl>
@@ -4079,7 +4529,7 @@
         <w:ind w:left="5040" w:hanging="360"/>
       </w:pPr>
       <w:rPr>
-        <w:rFonts w:ascii="Wingdings" w:hAnsi="Wingdings" w:hint="default"/>
+        <w:rFonts w:hint="default" w:ascii="Wingdings" w:hAnsi="Wingdings"/>
         <w:sz w:val="20"/>
       </w:rPr>
     </w:lvl>
@@ -4095,7 +4545,7 @@
         <w:ind w:left="5760" w:hanging="360"/>
       </w:pPr>
       <w:rPr>
-        <w:rFonts w:ascii="Wingdings" w:hAnsi="Wingdings" w:hint="default"/>
+        <w:rFonts w:hint="default" w:ascii="Wingdings" w:hAnsi="Wingdings"/>
         <w:sz w:val="20"/>
       </w:rPr>
     </w:lvl>
@@ -4111,7 +4561,7 @@
         <w:ind w:left="6480" w:hanging="360"/>
       </w:pPr>
       <w:rPr>
-        <w:rFonts w:ascii="Wingdings" w:hAnsi="Wingdings" w:hint="default"/>
+        <w:rFonts w:hint="default" w:ascii="Wingdings" w:hAnsi="Wingdings"/>
         <w:sz w:val="20"/>
       </w:rPr>
     </w:lvl>
@@ -4132,7 +4582,7 @@
         <w:ind w:left="720" w:hanging="360"/>
       </w:pPr>
       <w:rPr>
-        <w:rFonts w:ascii="Symbol" w:hAnsi="Symbol" w:hint="default"/>
+        <w:rFonts w:hint="default" w:ascii="Symbol" w:hAnsi="Symbol"/>
         <w:sz w:val="20"/>
       </w:rPr>
     </w:lvl>
@@ -4148,7 +4598,7 @@
         <w:ind w:left="1440" w:hanging="360"/>
       </w:pPr>
       <w:rPr>
-        <w:rFonts w:ascii="Courier New" w:hAnsi="Courier New" w:hint="default"/>
+        <w:rFonts w:hint="default" w:ascii="Courier New" w:hAnsi="Courier New"/>
         <w:sz w:val="20"/>
       </w:rPr>
     </w:lvl>
@@ -4164,7 +4614,7 @@
         <w:ind w:left="2160" w:hanging="360"/>
       </w:pPr>
       <w:rPr>
-        <w:rFonts w:ascii="Wingdings" w:hAnsi="Wingdings" w:hint="default"/>
+        <w:rFonts w:hint="default" w:ascii="Wingdings" w:hAnsi="Wingdings"/>
         <w:sz w:val="20"/>
       </w:rPr>
     </w:lvl>
@@ -4180,7 +4630,7 @@
         <w:ind w:left="2880" w:hanging="360"/>
       </w:pPr>
       <w:rPr>
-        <w:rFonts w:ascii="Wingdings" w:hAnsi="Wingdings" w:hint="default"/>
+        <w:rFonts w:hint="default" w:ascii="Wingdings" w:hAnsi="Wingdings"/>
         <w:sz w:val="20"/>
       </w:rPr>
     </w:lvl>
@@ -4196,7 +4646,7 @@
         <w:ind w:left="3600" w:hanging="360"/>
       </w:pPr>
       <w:rPr>
-        <w:rFonts w:ascii="Wingdings" w:hAnsi="Wingdings" w:hint="default"/>
+        <w:rFonts w:hint="default" w:ascii="Wingdings" w:hAnsi="Wingdings"/>
         <w:sz w:val="20"/>
       </w:rPr>
     </w:lvl>
@@ -4212,7 +4662,7 @@
         <w:ind w:left="4320" w:hanging="360"/>
       </w:pPr>
       <w:rPr>
-        <w:rFonts w:ascii="Wingdings" w:hAnsi="Wingdings" w:hint="default"/>
+        <w:rFonts w:hint="default" w:ascii="Wingdings" w:hAnsi="Wingdings"/>
         <w:sz w:val="20"/>
       </w:rPr>
     </w:lvl>
@@ -4228,7 +4678,7 @@
         <w:ind w:left="5040" w:hanging="360"/>
       </w:pPr>
       <w:rPr>
-        <w:rFonts w:ascii="Wingdings" w:hAnsi="Wingdings" w:hint="default"/>
+        <w:rFonts w:hint="default" w:ascii="Wingdings" w:hAnsi="Wingdings"/>
         <w:sz w:val="20"/>
       </w:rPr>
     </w:lvl>
@@ -4244,7 +4694,7 @@
         <w:ind w:left="5760" w:hanging="360"/>
       </w:pPr>
       <w:rPr>
-        <w:rFonts w:ascii="Wingdings" w:hAnsi="Wingdings" w:hint="default"/>
+        <w:rFonts w:hint="default" w:ascii="Wingdings" w:hAnsi="Wingdings"/>
         <w:sz w:val="20"/>
       </w:rPr>
     </w:lvl>
@@ -4260,7 +4710,7 @@
         <w:ind w:left="6480" w:hanging="360"/>
       </w:pPr>
       <w:rPr>
-        <w:rFonts w:ascii="Wingdings" w:hAnsi="Wingdings" w:hint="default"/>
+        <w:rFonts w:hint="default" w:ascii="Wingdings" w:hAnsi="Wingdings"/>
         <w:sz w:val="20"/>
       </w:rPr>
     </w:lvl>
@@ -4281,7 +4731,7 @@
         <w:ind w:left="720" w:hanging="360"/>
       </w:pPr>
       <w:rPr>
-        <w:rFonts w:ascii="Symbol" w:hAnsi="Symbol" w:hint="default"/>
+        <w:rFonts w:hint="default" w:ascii="Symbol" w:hAnsi="Symbol"/>
         <w:sz w:val="20"/>
       </w:rPr>
     </w:lvl>
@@ -4297,7 +4747,7 @@
         <w:ind w:left="1440" w:hanging="360"/>
       </w:pPr>
       <w:rPr>
-        <w:rFonts w:ascii="Courier New" w:hAnsi="Courier New" w:hint="default"/>
+        <w:rFonts w:hint="default" w:ascii="Courier New" w:hAnsi="Courier New"/>
         <w:sz w:val="20"/>
       </w:rPr>
     </w:lvl>
@@ -4313,7 +4763,7 @@
         <w:ind w:left="2160" w:hanging="360"/>
       </w:pPr>
       <w:rPr>
-        <w:rFonts w:ascii="Wingdings" w:hAnsi="Wingdings" w:hint="default"/>
+        <w:rFonts w:hint="default" w:ascii="Wingdings" w:hAnsi="Wingdings"/>
         <w:sz w:val="20"/>
       </w:rPr>
     </w:lvl>
@@ -4329,7 +4779,7 @@
         <w:ind w:left="2880" w:hanging="360"/>
       </w:pPr>
       <w:rPr>
-        <w:rFonts w:ascii="Wingdings" w:hAnsi="Wingdings" w:hint="default"/>
+        <w:rFonts w:hint="default" w:ascii="Wingdings" w:hAnsi="Wingdings"/>
         <w:sz w:val="20"/>
       </w:rPr>
     </w:lvl>
@@ -4345,7 +4795,7 @@
         <w:ind w:left="3600" w:hanging="360"/>
       </w:pPr>
       <w:rPr>
-        <w:rFonts w:ascii="Wingdings" w:hAnsi="Wingdings" w:hint="default"/>
+        <w:rFonts w:hint="default" w:ascii="Wingdings" w:hAnsi="Wingdings"/>
         <w:sz w:val="20"/>
       </w:rPr>
     </w:lvl>
@@ -4361,7 +4811,7 @@
         <w:ind w:left="4320" w:hanging="360"/>
       </w:pPr>
       <w:rPr>
-        <w:rFonts w:ascii="Wingdings" w:hAnsi="Wingdings" w:hint="default"/>
+        <w:rFonts w:hint="default" w:ascii="Wingdings" w:hAnsi="Wingdings"/>
         <w:sz w:val="20"/>
       </w:rPr>
     </w:lvl>
@@ -4377,7 +4827,7 @@
         <w:ind w:left="5040" w:hanging="360"/>
       </w:pPr>
       <w:rPr>
-        <w:rFonts w:ascii="Wingdings" w:hAnsi="Wingdings" w:hint="default"/>
+        <w:rFonts w:hint="default" w:ascii="Wingdings" w:hAnsi="Wingdings"/>
         <w:sz w:val="20"/>
       </w:rPr>
     </w:lvl>
@@ -4393,7 +4843,7 @@
         <w:ind w:left="5760" w:hanging="360"/>
       </w:pPr>
       <w:rPr>
-        <w:rFonts w:ascii="Wingdings" w:hAnsi="Wingdings" w:hint="default"/>
+        <w:rFonts w:hint="default" w:ascii="Wingdings" w:hAnsi="Wingdings"/>
         <w:sz w:val="20"/>
       </w:rPr>
     </w:lvl>
@@ -4409,7 +4859,7 @@
         <w:ind w:left="6480" w:hanging="360"/>
       </w:pPr>
       <w:rPr>
-        <w:rFonts w:ascii="Wingdings" w:hAnsi="Wingdings" w:hint="default"/>
+        <w:rFonts w:hint="default" w:ascii="Wingdings" w:hAnsi="Wingdings"/>
         <w:sz w:val="20"/>
       </w:rPr>
     </w:lvl>
@@ -4430,7 +4880,7 @@
         <w:ind w:left="720" w:hanging="360"/>
       </w:pPr>
       <w:rPr>
-        <w:rFonts w:ascii="Symbol" w:hAnsi="Symbol" w:hint="default"/>
+        <w:rFonts w:hint="default" w:ascii="Symbol" w:hAnsi="Symbol"/>
         <w:sz w:val="20"/>
       </w:rPr>
     </w:lvl>
@@ -4446,7 +4896,7 @@
         <w:ind w:left="1440" w:hanging="360"/>
       </w:pPr>
       <w:rPr>
-        <w:rFonts w:ascii="Courier New" w:hAnsi="Courier New" w:hint="default"/>
+        <w:rFonts w:hint="default" w:ascii="Courier New" w:hAnsi="Courier New"/>
         <w:sz w:val="20"/>
       </w:rPr>
     </w:lvl>
@@ -4462,7 +4912,7 @@
         <w:ind w:left="2160" w:hanging="360"/>
       </w:pPr>
       <w:rPr>
-        <w:rFonts w:ascii="Wingdings" w:hAnsi="Wingdings" w:hint="default"/>
+        <w:rFonts w:hint="default" w:ascii="Wingdings" w:hAnsi="Wingdings"/>
         <w:sz w:val="20"/>
       </w:rPr>
     </w:lvl>
@@ -4478,7 +4928,7 @@
         <w:ind w:left="2880" w:hanging="360"/>
       </w:pPr>
       <w:rPr>
-        <w:rFonts w:ascii="Wingdings" w:hAnsi="Wingdings" w:hint="default"/>
+        <w:rFonts w:hint="default" w:ascii="Wingdings" w:hAnsi="Wingdings"/>
         <w:sz w:val="20"/>
       </w:rPr>
     </w:lvl>
@@ -4494,7 +4944,7 @@
         <w:ind w:left="3600" w:hanging="360"/>
       </w:pPr>
       <w:rPr>
-        <w:rFonts w:ascii="Wingdings" w:hAnsi="Wingdings" w:hint="default"/>
+        <w:rFonts w:hint="default" w:ascii="Wingdings" w:hAnsi="Wingdings"/>
         <w:sz w:val="20"/>
       </w:rPr>
     </w:lvl>
@@ -4510,7 +4960,7 @@
         <w:ind w:left="4320" w:hanging="360"/>
       </w:pPr>
       <w:rPr>
-        <w:rFonts w:ascii="Wingdings" w:hAnsi="Wingdings" w:hint="default"/>
+        <w:rFonts w:hint="default" w:ascii="Wingdings" w:hAnsi="Wingdings"/>
         <w:sz w:val="20"/>
       </w:rPr>
     </w:lvl>
@@ -4526,7 +4976,7 @@
         <w:ind w:left="5040" w:hanging="360"/>
       </w:pPr>
       <w:rPr>
-        <w:rFonts w:ascii="Wingdings" w:hAnsi="Wingdings" w:hint="default"/>
+        <w:rFonts w:hint="default" w:ascii="Wingdings" w:hAnsi="Wingdings"/>
         <w:sz w:val="20"/>
       </w:rPr>
     </w:lvl>
@@ -4542,7 +4992,7 @@
         <w:ind w:left="5760" w:hanging="360"/>
       </w:pPr>
       <w:rPr>
-        <w:rFonts w:ascii="Wingdings" w:hAnsi="Wingdings" w:hint="default"/>
+        <w:rFonts w:hint="default" w:ascii="Wingdings" w:hAnsi="Wingdings"/>
         <w:sz w:val="20"/>
       </w:rPr>
     </w:lvl>
@@ -4558,7 +5008,7 @@
         <w:ind w:left="6480" w:hanging="360"/>
       </w:pPr>
       <w:rPr>
-        <w:rFonts w:ascii="Wingdings" w:hAnsi="Wingdings" w:hint="default"/>
+        <w:rFonts w:hint="default" w:ascii="Wingdings" w:hAnsi="Wingdings"/>
         <w:sz w:val="20"/>
       </w:rPr>
     </w:lvl>
@@ -4579,7 +5029,7 @@
         <w:ind w:left="720" w:hanging="360"/>
       </w:pPr>
       <w:rPr>
-        <w:rFonts w:ascii="Symbol" w:hAnsi="Symbol" w:hint="default"/>
+        <w:rFonts w:hint="default" w:ascii="Symbol" w:hAnsi="Symbol"/>
         <w:sz w:val="20"/>
       </w:rPr>
     </w:lvl>
@@ -4595,7 +5045,7 @@
         <w:ind w:left="1440" w:hanging="360"/>
       </w:pPr>
       <w:rPr>
-        <w:rFonts w:ascii="Courier New" w:hAnsi="Courier New" w:hint="default"/>
+        <w:rFonts w:hint="default" w:ascii="Courier New" w:hAnsi="Courier New"/>
         <w:sz w:val="20"/>
       </w:rPr>
     </w:lvl>
@@ -4611,7 +5061,7 @@
         <w:ind w:left="2160" w:hanging="360"/>
       </w:pPr>
       <w:rPr>
-        <w:rFonts w:ascii="Wingdings" w:hAnsi="Wingdings" w:hint="default"/>
+        <w:rFonts w:hint="default" w:ascii="Wingdings" w:hAnsi="Wingdings"/>
         <w:sz w:val="20"/>
       </w:rPr>
     </w:lvl>
@@ -4627,7 +5077,7 @@
         <w:ind w:left="2880" w:hanging="360"/>
       </w:pPr>
       <w:rPr>
-        <w:rFonts w:ascii="Wingdings" w:hAnsi="Wingdings" w:hint="default"/>
+        <w:rFonts w:hint="default" w:ascii="Wingdings" w:hAnsi="Wingdings"/>
         <w:sz w:val="20"/>
       </w:rPr>
     </w:lvl>
@@ -4643,7 +5093,7 @@
         <w:ind w:left="3600" w:hanging="360"/>
       </w:pPr>
       <w:rPr>
-        <w:rFonts w:ascii="Wingdings" w:hAnsi="Wingdings" w:hint="default"/>
+        <w:rFonts w:hint="default" w:ascii="Wingdings" w:hAnsi="Wingdings"/>
         <w:sz w:val="20"/>
       </w:rPr>
     </w:lvl>
@@ -4659,7 +5109,7 @@
         <w:ind w:left="4320" w:hanging="360"/>
       </w:pPr>
       <w:rPr>
-        <w:rFonts w:ascii="Wingdings" w:hAnsi="Wingdings" w:hint="default"/>
+        <w:rFonts w:hint="default" w:ascii="Wingdings" w:hAnsi="Wingdings"/>
         <w:sz w:val="20"/>
       </w:rPr>
     </w:lvl>
@@ -4675,7 +5125,7 @@
         <w:ind w:left="5040" w:hanging="360"/>
       </w:pPr>
       <w:rPr>
-        <w:rFonts w:ascii="Wingdings" w:hAnsi="Wingdings" w:hint="default"/>
+        <w:rFonts w:hint="default" w:ascii="Wingdings" w:hAnsi="Wingdings"/>
         <w:sz w:val="20"/>
       </w:rPr>
     </w:lvl>
@@ -4691,7 +5141,7 @@
         <w:ind w:left="5760" w:hanging="360"/>
       </w:pPr>
       <w:rPr>
-        <w:rFonts w:ascii="Wingdings" w:hAnsi="Wingdings" w:hint="default"/>
+        <w:rFonts w:hint="default" w:ascii="Wingdings" w:hAnsi="Wingdings"/>
         <w:sz w:val="20"/>
       </w:rPr>
     </w:lvl>
@@ -4707,7 +5157,7 @@
         <w:ind w:left="6480" w:hanging="360"/>
       </w:pPr>
       <w:rPr>
-        <w:rFonts w:ascii="Wingdings" w:hAnsi="Wingdings" w:hint="default"/>
+        <w:rFonts w:hint="default" w:ascii="Wingdings" w:hAnsi="Wingdings"/>
         <w:sz w:val="20"/>
       </w:rPr>
     </w:lvl>
@@ -4728,7 +5178,7 @@
         <w:ind w:left="720" w:hanging="360"/>
       </w:pPr>
       <w:rPr>
-        <w:rFonts w:ascii="Symbol" w:hAnsi="Symbol" w:hint="default"/>
+        <w:rFonts w:hint="default" w:ascii="Symbol" w:hAnsi="Symbol"/>
         <w:sz w:val="20"/>
       </w:rPr>
     </w:lvl>
@@ -4744,7 +5194,7 @@
         <w:ind w:left="1440" w:hanging="360"/>
       </w:pPr>
       <w:rPr>
-        <w:rFonts w:ascii="Courier New" w:hAnsi="Courier New" w:hint="default"/>
+        <w:rFonts w:hint="default" w:ascii="Courier New" w:hAnsi="Courier New"/>
         <w:sz w:val="20"/>
       </w:rPr>
     </w:lvl>
@@ -4760,7 +5210,7 @@
         <w:ind w:left="2160" w:hanging="360"/>
       </w:pPr>
       <w:rPr>
-        <w:rFonts w:ascii="Wingdings" w:hAnsi="Wingdings" w:hint="default"/>
+        <w:rFonts w:hint="default" w:ascii="Wingdings" w:hAnsi="Wingdings"/>
         <w:sz w:val="20"/>
       </w:rPr>
     </w:lvl>
@@ -4776,7 +5226,7 @@
         <w:ind w:left="2880" w:hanging="360"/>
       </w:pPr>
       <w:rPr>
-        <w:rFonts w:ascii="Wingdings" w:hAnsi="Wingdings" w:hint="default"/>
+        <w:rFonts w:hint="default" w:ascii="Wingdings" w:hAnsi="Wingdings"/>
         <w:sz w:val="20"/>
       </w:rPr>
     </w:lvl>
@@ -4792,7 +5242,7 @@
         <w:ind w:left="3600" w:hanging="360"/>
       </w:pPr>
       <w:rPr>
-        <w:rFonts w:ascii="Wingdings" w:hAnsi="Wingdings" w:hint="default"/>
+        <w:rFonts w:hint="default" w:ascii="Wingdings" w:hAnsi="Wingdings"/>
         <w:sz w:val="20"/>
       </w:rPr>
     </w:lvl>
@@ -4808,7 +5258,7 @@
         <w:ind w:left="4320" w:hanging="360"/>
       </w:pPr>
       <w:rPr>
-        <w:rFonts w:ascii="Wingdings" w:hAnsi="Wingdings" w:hint="default"/>
+        <w:rFonts w:hint="default" w:ascii="Wingdings" w:hAnsi="Wingdings"/>
         <w:sz w:val="20"/>
       </w:rPr>
     </w:lvl>
@@ -4824,7 +5274,7 @@
         <w:ind w:left="5040" w:hanging="360"/>
       </w:pPr>
       <w:rPr>
-        <w:rFonts w:ascii="Wingdings" w:hAnsi="Wingdings" w:hint="default"/>
+        <w:rFonts w:hint="default" w:ascii="Wingdings" w:hAnsi="Wingdings"/>
         <w:sz w:val="20"/>
       </w:rPr>
     </w:lvl>
@@ -4840,7 +5290,7 @@
         <w:ind w:left="5760" w:hanging="360"/>
       </w:pPr>
       <w:rPr>
-        <w:rFonts w:ascii="Wingdings" w:hAnsi="Wingdings" w:hint="default"/>
+        <w:rFonts w:hint="default" w:ascii="Wingdings" w:hAnsi="Wingdings"/>
         <w:sz w:val="20"/>
       </w:rPr>
     </w:lvl>
@@ -4856,7 +5306,7 @@
         <w:ind w:left="6480" w:hanging="360"/>
       </w:pPr>
       <w:rPr>
-        <w:rFonts w:ascii="Wingdings" w:hAnsi="Wingdings" w:hint="default"/>
+        <w:rFonts w:hint="default" w:ascii="Wingdings" w:hAnsi="Wingdings"/>
         <w:sz w:val="20"/>
       </w:rPr>
     </w:lvl>
@@ -4877,7 +5327,7 @@
         <w:ind w:left="720" w:hanging="360"/>
       </w:pPr>
       <w:rPr>
-        <w:rFonts w:ascii="Symbol" w:hAnsi="Symbol" w:hint="default"/>
+        <w:rFonts w:hint="default" w:ascii="Symbol" w:hAnsi="Symbol"/>
         <w:sz w:val="20"/>
       </w:rPr>
     </w:lvl>
@@ -4893,7 +5343,7 @@
         <w:ind w:left="1440" w:hanging="360"/>
       </w:pPr>
       <w:rPr>
-        <w:rFonts w:ascii="Courier New" w:hAnsi="Courier New" w:hint="default"/>
+        <w:rFonts w:hint="default" w:ascii="Courier New" w:hAnsi="Courier New"/>
         <w:sz w:val="20"/>
       </w:rPr>
     </w:lvl>
@@ -4909,7 +5359,7 @@
         <w:ind w:left="2160" w:hanging="360"/>
       </w:pPr>
       <w:rPr>
-        <w:rFonts w:ascii="Wingdings" w:hAnsi="Wingdings" w:hint="default"/>
+        <w:rFonts w:hint="default" w:ascii="Wingdings" w:hAnsi="Wingdings"/>
         <w:sz w:val="20"/>
       </w:rPr>
     </w:lvl>
@@ -4925,7 +5375,7 @@
         <w:ind w:left="2880" w:hanging="360"/>
       </w:pPr>
       <w:rPr>
-        <w:rFonts w:ascii="Wingdings" w:hAnsi="Wingdings" w:hint="default"/>
+        <w:rFonts w:hint="default" w:ascii="Wingdings" w:hAnsi="Wingdings"/>
         <w:sz w:val="20"/>
       </w:rPr>
     </w:lvl>
@@ -4941,7 +5391,7 @@
         <w:ind w:left="3600" w:hanging="360"/>
       </w:pPr>
       <w:rPr>
-        <w:rFonts w:ascii="Wingdings" w:hAnsi="Wingdings" w:hint="default"/>
+        <w:rFonts w:hint="default" w:ascii="Wingdings" w:hAnsi="Wingdings"/>
         <w:sz w:val="20"/>
       </w:rPr>
     </w:lvl>
@@ -4957,7 +5407,7 @@
         <w:ind w:left="4320" w:hanging="360"/>
       </w:pPr>
       <w:rPr>
-        <w:rFonts w:ascii="Wingdings" w:hAnsi="Wingdings" w:hint="default"/>
+        <w:rFonts w:hint="default" w:ascii="Wingdings" w:hAnsi="Wingdings"/>
         <w:sz w:val="20"/>
       </w:rPr>
     </w:lvl>
@@ -4973,7 +5423,7 @@
         <w:ind w:left="5040" w:hanging="360"/>
       </w:pPr>
       <w:rPr>
-        <w:rFonts w:ascii="Wingdings" w:hAnsi="Wingdings" w:hint="default"/>
+        <w:rFonts w:hint="default" w:ascii="Wingdings" w:hAnsi="Wingdings"/>
         <w:sz w:val="20"/>
       </w:rPr>
     </w:lvl>
@@ -4989,7 +5439,7 @@
         <w:ind w:left="5760" w:hanging="360"/>
       </w:pPr>
       <w:rPr>
-        <w:rFonts w:ascii="Wingdings" w:hAnsi="Wingdings" w:hint="default"/>
+        <w:rFonts w:hint="default" w:ascii="Wingdings" w:hAnsi="Wingdings"/>
         <w:sz w:val="20"/>
       </w:rPr>
     </w:lvl>
@@ -5005,7 +5455,7 @@
         <w:ind w:left="6480" w:hanging="360"/>
       </w:pPr>
       <w:rPr>
-        <w:rFonts w:ascii="Wingdings" w:hAnsi="Wingdings" w:hint="default"/>
+        <w:rFonts w:hint="default" w:ascii="Wingdings" w:hAnsi="Wingdings"/>
         <w:sz w:val="20"/>
       </w:rPr>
     </w:lvl>
@@ -5026,7 +5476,7 @@
         <w:ind w:left="720" w:hanging="360"/>
       </w:pPr>
       <w:rPr>
-        <w:rFonts w:ascii="Symbol" w:hAnsi="Symbol" w:hint="default"/>
+        <w:rFonts w:hint="default" w:ascii="Symbol" w:hAnsi="Symbol"/>
         <w:sz w:val="20"/>
       </w:rPr>
     </w:lvl>
@@ -5042,7 +5492,7 @@
         <w:ind w:left="1440" w:hanging="360"/>
       </w:pPr>
       <w:rPr>
-        <w:rFonts w:ascii="Courier New" w:hAnsi="Courier New" w:hint="default"/>
+        <w:rFonts w:hint="default" w:ascii="Courier New" w:hAnsi="Courier New"/>
         <w:sz w:val="20"/>
       </w:rPr>
     </w:lvl>
@@ -5058,7 +5508,7 @@
         <w:ind w:left="2160" w:hanging="360"/>
       </w:pPr>
       <w:rPr>
-        <w:rFonts w:ascii="Wingdings" w:hAnsi="Wingdings" w:hint="default"/>
+        <w:rFonts w:hint="default" w:ascii="Wingdings" w:hAnsi="Wingdings"/>
         <w:sz w:val="20"/>
       </w:rPr>
     </w:lvl>
@@ -5074,7 +5524,7 @@
         <w:ind w:left="2880" w:hanging="360"/>
       </w:pPr>
       <w:rPr>
-        <w:rFonts w:ascii="Wingdings" w:hAnsi="Wingdings" w:hint="default"/>
+        <w:rFonts w:hint="default" w:ascii="Wingdings" w:hAnsi="Wingdings"/>
         <w:sz w:val="20"/>
       </w:rPr>
     </w:lvl>
@@ -5090,7 +5540,7 @@
         <w:ind w:left="3600" w:hanging="360"/>
       </w:pPr>
       <w:rPr>
-        <w:rFonts w:ascii="Wingdings" w:hAnsi="Wingdings" w:hint="default"/>
+        <w:rFonts w:hint="default" w:ascii="Wingdings" w:hAnsi="Wingdings"/>
         <w:sz w:val="20"/>
       </w:rPr>
     </w:lvl>
@@ -5106,7 +5556,7 @@
         <w:ind w:left="4320" w:hanging="360"/>
       </w:pPr>
       <w:rPr>
-        <w:rFonts w:ascii="Wingdings" w:hAnsi="Wingdings" w:hint="default"/>
+        <w:rFonts w:hint="default" w:ascii="Wingdings" w:hAnsi="Wingdings"/>
         <w:sz w:val="20"/>
       </w:rPr>
     </w:lvl>
@@ -5122,7 +5572,7 @@
         <w:ind w:left="5040" w:hanging="360"/>
       </w:pPr>
       <w:rPr>
-        <w:rFonts w:ascii="Wingdings" w:hAnsi="Wingdings" w:hint="default"/>
+        <w:rFonts w:hint="default" w:ascii="Wingdings" w:hAnsi="Wingdings"/>
         <w:sz w:val="20"/>
       </w:rPr>
     </w:lvl>
@@ -5138,7 +5588,7 @@
         <w:ind w:left="5760" w:hanging="360"/>
       </w:pPr>
       <w:rPr>
-        <w:rFonts w:ascii="Wingdings" w:hAnsi="Wingdings" w:hint="default"/>
+        <w:rFonts w:hint="default" w:ascii="Wingdings" w:hAnsi="Wingdings"/>
         <w:sz w:val="20"/>
       </w:rPr>
     </w:lvl>
@@ -5154,7 +5604,7 @@
         <w:ind w:left="6480" w:hanging="360"/>
       </w:pPr>
       <w:rPr>
-        <w:rFonts w:ascii="Wingdings" w:hAnsi="Wingdings" w:hint="default"/>
+        <w:rFonts w:hint="default" w:ascii="Wingdings" w:hAnsi="Wingdings"/>
         <w:sz w:val="20"/>
       </w:rPr>
     </w:lvl>
@@ -5175,7 +5625,7 @@
         <w:ind w:left="720" w:hanging="360"/>
       </w:pPr>
       <w:rPr>
-        <w:rFonts w:ascii="Symbol" w:hAnsi="Symbol" w:hint="default"/>
+        <w:rFonts w:hint="default" w:ascii="Symbol" w:hAnsi="Symbol"/>
         <w:sz w:val="20"/>
       </w:rPr>
     </w:lvl>
@@ -5191,7 +5641,7 @@
         <w:ind w:left="1440" w:hanging="360"/>
       </w:pPr>
       <w:rPr>
-        <w:rFonts w:ascii="Courier New" w:hAnsi="Courier New" w:hint="default"/>
+        <w:rFonts w:hint="default" w:ascii="Courier New" w:hAnsi="Courier New"/>
         <w:sz w:val="20"/>
       </w:rPr>
     </w:lvl>
@@ -5207,7 +5657,7 @@
         <w:ind w:left="2160" w:hanging="360"/>
       </w:pPr>
       <w:rPr>
-        <w:rFonts w:ascii="Wingdings" w:hAnsi="Wingdings" w:hint="default"/>
+        <w:rFonts w:hint="default" w:ascii="Wingdings" w:hAnsi="Wingdings"/>
         <w:sz w:val="20"/>
       </w:rPr>
     </w:lvl>
@@ -5223,7 +5673,7 @@
         <w:ind w:left="2880" w:hanging="360"/>
       </w:pPr>
       <w:rPr>
-        <w:rFonts w:ascii="Wingdings" w:hAnsi="Wingdings" w:hint="default"/>
+        <w:rFonts w:hint="default" w:ascii="Wingdings" w:hAnsi="Wingdings"/>
         <w:sz w:val="20"/>
       </w:rPr>
     </w:lvl>
@@ -5239,7 +5689,7 @@
         <w:ind w:left="3600" w:hanging="360"/>
       </w:pPr>
       <w:rPr>
-        <w:rFonts w:ascii="Wingdings" w:hAnsi="Wingdings" w:hint="default"/>
+        <w:rFonts w:hint="default" w:ascii="Wingdings" w:hAnsi="Wingdings"/>
         <w:sz w:val="20"/>
       </w:rPr>
     </w:lvl>
@@ -5255,7 +5705,7 @@
         <w:ind w:left="4320" w:hanging="360"/>
       </w:pPr>
       <w:rPr>
-        <w:rFonts w:ascii="Wingdings" w:hAnsi="Wingdings" w:hint="default"/>
+        <w:rFonts w:hint="default" w:ascii="Wingdings" w:hAnsi="Wingdings"/>
         <w:sz w:val="20"/>
       </w:rPr>
     </w:lvl>
@@ -5271,7 +5721,7 @@
         <w:ind w:left="5040" w:hanging="360"/>
       </w:pPr>
       <w:rPr>
-        <w:rFonts w:ascii="Wingdings" w:hAnsi="Wingdings" w:hint="default"/>
+        <w:rFonts w:hint="default" w:ascii="Wingdings" w:hAnsi="Wingdings"/>
         <w:sz w:val="20"/>
       </w:rPr>
     </w:lvl>
@@ -5287,7 +5737,7 @@
         <w:ind w:left="5760" w:hanging="360"/>
       </w:pPr>
       <w:rPr>
-        <w:rFonts w:ascii="Wingdings" w:hAnsi="Wingdings" w:hint="default"/>
+        <w:rFonts w:hint="default" w:ascii="Wingdings" w:hAnsi="Wingdings"/>
         <w:sz w:val="20"/>
       </w:rPr>
     </w:lvl>
@@ -5303,7 +5753,7 @@
         <w:ind w:left="6480" w:hanging="360"/>
       </w:pPr>
       <w:rPr>
-        <w:rFonts w:ascii="Wingdings" w:hAnsi="Wingdings" w:hint="default"/>
+        <w:rFonts w:hint="default" w:ascii="Wingdings" w:hAnsi="Wingdings"/>
         <w:sz w:val="20"/>
       </w:rPr>
     </w:lvl>
@@ -5324,7 +5774,7 @@
         <w:ind w:left="720" w:hanging="360"/>
       </w:pPr>
       <w:rPr>
-        <w:rFonts w:ascii="Symbol" w:hAnsi="Symbol" w:hint="default"/>
+        <w:rFonts w:hint="default" w:ascii="Symbol" w:hAnsi="Symbol"/>
         <w:sz w:val="20"/>
       </w:rPr>
     </w:lvl>
@@ -5340,7 +5790,7 @@
         <w:ind w:left="1440" w:hanging="360"/>
       </w:pPr>
       <w:rPr>
-        <w:rFonts w:ascii="Courier New" w:hAnsi="Courier New" w:hint="default"/>
+        <w:rFonts w:hint="default" w:ascii="Courier New" w:hAnsi="Courier New"/>
         <w:sz w:val="20"/>
       </w:rPr>
     </w:lvl>
@@ -5356,7 +5806,7 @@
         <w:ind w:left="2160" w:hanging="360"/>
       </w:pPr>
       <w:rPr>
-        <w:rFonts w:ascii="Wingdings" w:hAnsi="Wingdings" w:hint="default"/>
+        <w:rFonts w:hint="default" w:ascii="Wingdings" w:hAnsi="Wingdings"/>
         <w:sz w:val="20"/>
       </w:rPr>
     </w:lvl>
@@ -5372,7 +5822,7 @@
         <w:ind w:left="2880" w:hanging="360"/>
       </w:pPr>
       <w:rPr>
-        <w:rFonts w:ascii="Wingdings" w:hAnsi="Wingdings" w:hint="default"/>
+        <w:rFonts w:hint="default" w:ascii="Wingdings" w:hAnsi="Wingdings"/>
         <w:sz w:val="20"/>
       </w:rPr>
     </w:lvl>
@@ -5388,7 +5838,7 @@
         <w:ind w:left="3600" w:hanging="360"/>
       </w:pPr>
       <w:rPr>
-        <w:rFonts w:ascii="Wingdings" w:hAnsi="Wingdings" w:hint="default"/>
+        <w:rFonts w:hint="default" w:ascii="Wingdings" w:hAnsi="Wingdings"/>
         <w:sz w:val="20"/>
       </w:rPr>
     </w:lvl>
@@ -5404,7 +5854,7 @@
         <w:ind w:left="4320" w:hanging="360"/>
       </w:pPr>
       <w:rPr>
-        <w:rFonts w:ascii="Wingdings" w:hAnsi="Wingdings" w:hint="default"/>
+        <w:rFonts w:hint="default" w:ascii="Wingdings" w:hAnsi="Wingdings"/>
         <w:sz w:val="20"/>
       </w:rPr>
     </w:lvl>
@@ -5420,7 +5870,7 @@
         <w:ind w:left="5040" w:hanging="360"/>
       </w:pPr>
       <w:rPr>
-        <w:rFonts w:ascii="Wingdings" w:hAnsi="Wingdings" w:hint="default"/>
+        <w:rFonts w:hint="default" w:ascii="Wingdings" w:hAnsi="Wingdings"/>
         <w:sz w:val="20"/>
       </w:rPr>
     </w:lvl>
@@ -5436,7 +5886,7 @@
         <w:ind w:left="5760" w:hanging="360"/>
       </w:pPr>
       <w:rPr>
-        <w:rFonts w:ascii="Wingdings" w:hAnsi="Wingdings" w:hint="default"/>
+        <w:rFonts w:hint="default" w:ascii="Wingdings" w:hAnsi="Wingdings"/>
         <w:sz w:val="20"/>
       </w:rPr>
     </w:lvl>
@@ -5452,7 +5902,7 @@
         <w:ind w:left="6480" w:hanging="360"/>
       </w:pPr>
       <w:rPr>
-        <w:rFonts w:ascii="Wingdings" w:hAnsi="Wingdings" w:hint="default"/>
+        <w:rFonts w:hint="default" w:ascii="Wingdings" w:hAnsi="Wingdings"/>
         <w:sz w:val="20"/>
       </w:rPr>
     </w:lvl>
@@ -5473,7 +5923,7 @@
         <w:ind w:left="720" w:hanging="360"/>
       </w:pPr>
       <w:rPr>
-        <w:rFonts w:ascii="Symbol" w:hAnsi="Symbol" w:hint="default"/>
+        <w:rFonts w:hint="default" w:ascii="Symbol" w:hAnsi="Symbol"/>
         <w:sz w:val="20"/>
       </w:rPr>
     </w:lvl>
@@ -5489,7 +5939,7 @@
         <w:ind w:left="1440" w:hanging="360"/>
       </w:pPr>
       <w:rPr>
-        <w:rFonts w:ascii="Courier New" w:hAnsi="Courier New" w:hint="default"/>
+        <w:rFonts w:hint="default" w:ascii="Courier New" w:hAnsi="Courier New"/>
         <w:sz w:val="20"/>
       </w:rPr>
     </w:lvl>
@@ -5505,7 +5955,7 @@
         <w:ind w:left="2160" w:hanging="360"/>
       </w:pPr>
       <w:rPr>
-        <w:rFonts w:ascii="Wingdings" w:hAnsi="Wingdings" w:hint="default"/>
+        <w:rFonts w:hint="default" w:ascii="Wingdings" w:hAnsi="Wingdings"/>
         <w:sz w:val="20"/>
       </w:rPr>
     </w:lvl>
@@ -5521,7 +5971,7 @@
         <w:ind w:left="2880" w:hanging="360"/>
       </w:pPr>
       <w:rPr>
-        <w:rFonts w:ascii="Wingdings" w:hAnsi="Wingdings" w:hint="default"/>
+        <w:rFonts w:hint="default" w:ascii="Wingdings" w:hAnsi="Wingdings"/>
         <w:sz w:val="20"/>
       </w:rPr>
     </w:lvl>
@@ -5537,7 +5987,7 @@
         <w:ind w:left="3600" w:hanging="360"/>
       </w:pPr>
       <w:rPr>
-        <w:rFonts w:ascii="Wingdings" w:hAnsi="Wingdings" w:hint="default"/>
+        <w:rFonts w:hint="default" w:ascii="Wingdings" w:hAnsi="Wingdings"/>
         <w:sz w:val="20"/>
       </w:rPr>
     </w:lvl>
@@ -5553,7 +6003,7 @@
         <w:ind w:left="4320" w:hanging="360"/>
       </w:pPr>
       <w:rPr>
-        <w:rFonts w:ascii="Wingdings" w:hAnsi="Wingdings" w:hint="default"/>
+        <w:rFonts w:hint="default" w:ascii="Wingdings" w:hAnsi="Wingdings"/>
         <w:sz w:val="20"/>
       </w:rPr>
     </w:lvl>
@@ -5569,7 +6019,7 @@
         <w:ind w:left="5040" w:hanging="360"/>
       </w:pPr>
       <w:rPr>
-        <w:rFonts w:ascii="Wingdings" w:hAnsi="Wingdings" w:hint="default"/>
+        <w:rFonts w:hint="default" w:ascii="Wingdings" w:hAnsi="Wingdings"/>
         <w:sz w:val="20"/>
       </w:rPr>
     </w:lvl>
@@ -5585,7 +6035,7 @@
         <w:ind w:left="5760" w:hanging="360"/>
       </w:pPr>
       <w:rPr>
-        <w:rFonts w:ascii="Wingdings" w:hAnsi="Wingdings" w:hint="default"/>
+        <w:rFonts w:hint="default" w:ascii="Wingdings" w:hAnsi="Wingdings"/>
         <w:sz w:val="20"/>
       </w:rPr>
     </w:lvl>
@@ -5601,7 +6051,7 @@
         <w:ind w:left="6480" w:hanging="360"/>
       </w:pPr>
       <w:rPr>
-        <w:rFonts w:ascii="Wingdings" w:hAnsi="Wingdings" w:hint="default"/>
+        <w:rFonts w:hint="default" w:ascii="Wingdings" w:hAnsi="Wingdings"/>
         <w:sz w:val="20"/>
       </w:rPr>
     </w:lvl>
@@ -5622,7 +6072,7 @@
         <w:ind w:left="720" w:hanging="360"/>
       </w:pPr>
       <w:rPr>
-        <w:rFonts w:ascii="Symbol" w:hAnsi="Symbol" w:hint="default"/>
+        <w:rFonts w:hint="default" w:ascii="Symbol" w:hAnsi="Symbol"/>
         <w:sz w:val="20"/>
       </w:rPr>
     </w:lvl>
@@ -5638,7 +6088,7 @@
         <w:ind w:left="1440" w:hanging="360"/>
       </w:pPr>
       <w:rPr>
-        <w:rFonts w:ascii="Courier New" w:hAnsi="Courier New" w:hint="default"/>
+        <w:rFonts w:hint="default" w:ascii="Courier New" w:hAnsi="Courier New"/>
         <w:sz w:val="20"/>
       </w:rPr>
     </w:lvl>
@@ -5654,7 +6104,7 @@
         <w:ind w:left="2160" w:hanging="360"/>
       </w:pPr>
       <w:rPr>
-        <w:rFonts w:ascii="Wingdings" w:hAnsi="Wingdings" w:hint="default"/>
+        <w:rFonts w:hint="default" w:ascii="Wingdings" w:hAnsi="Wingdings"/>
         <w:sz w:val="20"/>
       </w:rPr>
     </w:lvl>
@@ -5670,7 +6120,7 @@
         <w:ind w:left="2880" w:hanging="360"/>
       </w:pPr>
       <w:rPr>
-        <w:rFonts w:ascii="Wingdings" w:hAnsi="Wingdings" w:hint="default"/>
+        <w:rFonts w:hint="default" w:ascii="Wingdings" w:hAnsi="Wingdings"/>
         <w:sz w:val="20"/>
       </w:rPr>
     </w:lvl>
@@ -5686,7 +6136,7 @@
         <w:ind w:left="3600" w:hanging="360"/>
       </w:pPr>
       <w:rPr>
-        <w:rFonts w:ascii="Wingdings" w:hAnsi="Wingdings" w:hint="default"/>
+        <w:rFonts w:hint="default" w:ascii="Wingdings" w:hAnsi="Wingdings"/>
         <w:sz w:val="20"/>
       </w:rPr>
     </w:lvl>
@@ -5702,7 +6152,7 @@
         <w:ind w:left="4320" w:hanging="360"/>
       </w:pPr>
       <w:rPr>
-        <w:rFonts w:ascii="Wingdings" w:hAnsi="Wingdings" w:hint="default"/>
+        <w:rFonts w:hint="default" w:ascii="Wingdings" w:hAnsi="Wingdings"/>
         <w:sz w:val="20"/>
       </w:rPr>
     </w:lvl>
@@ -5718,7 +6168,7 @@
         <w:ind w:left="5040" w:hanging="360"/>
       </w:pPr>
       <w:rPr>
-        <w:rFonts w:ascii="Wingdings" w:hAnsi="Wingdings" w:hint="default"/>
+        <w:rFonts w:hint="default" w:ascii="Wingdings" w:hAnsi="Wingdings"/>
         <w:sz w:val="20"/>
       </w:rPr>
     </w:lvl>
@@ -5734,7 +6184,7 @@
         <w:ind w:left="5760" w:hanging="360"/>
       </w:pPr>
       <w:rPr>
-        <w:rFonts w:ascii="Wingdings" w:hAnsi="Wingdings" w:hint="default"/>
+        <w:rFonts w:hint="default" w:ascii="Wingdings" w:hAnsi="Wingdings"/>
         <w:sz w:val="20"/>
       </w:rPr>
     </w:lvl>
@@ -5750,7 +6200,7 @@
         <w:ind w:left="6480" w:hanging="360"/>
       </w:pPr>
       <w:rPr>
-        <w:rFonts w:ascii="Wingdings" w:hAnsi="Wingdings" w:hint="default"/>
+        <w:rFonts w:hint="default" w:ascii="Wingdings" w:hAnsi="Wingdings"/>
         <w:sz w:val="20"/>
       </w:rPr>
     </w:lvl>
@@ -5771,7 +6221,7 @@
         <w:ind w:left="720" w:hanging="360"/>
       </w:pPr>
       <w:rPr>
-        <w:rFonts w:ascii="Symbol" w:hAnsi="Symbol" w:hint="default"/>
+        <w:rFonts w:hint="default" w:ascii="Symbol" w:hAnsi="Symbol"/>
         <w:sz w:val="20"/>
       </w:rPr>
     </w:lvl>
@@ -5787,7 +6237,7 @@
         <w:ind w:left="1440" w:hanging="360"/>
       </w:pPr>
       <w:rPr>
-        <w:rFonts w:ascii="Courier New" w:hAnsi="Courier New" w:hint="default"/>
+        <w:rFonts w:hint="default" w:ascii="Courier New" w:hAnsi="Courier New"/>
         <w:sz w:val="20"/>
       </w:rPr>
     </w:lvl>
@@ -5803,7 +6253,7 @@
         <w:ind w:left="2160" w:hanging="360"/>
       </w:pPr>
       <w:rPr>
-        <w:rFonts w:ascii="Wingdings" w:hAnsi="Wingdings" w:hint="default"/>
+        <w:rFonts w:hint="default" w:ascii="Wingdings" w:hAnsi="Wingdings"/>
         <w:sz w:val="20"/>
       </w:rPr>
     </w:lvl>
@@ -5819,7 +6269,7 @@
         <w:ind w:left="2880" w:hanging="360"/>
       </w:pPr>
       <w:rPr>
-        <w:rFonts w:ascii="Wingdings" w:hAnsi="Wingdings" w:hint="default"/>
+        <w:rFonts w:hint="default" w:ascii="Wingdings" w:hAnsi="Wingdings"/>
         <w:sz w:val="20"/>
       </w:rPr>
     </w:lvl>
@@ -5835,7 +6285,7 @@
         <w:ind w:left="3600" w:hanging="360"/>
       </w:pPr>
       <w:rPr>
-        <w:rFonts w:ascii="Wingdings" w:hAnsi="Wingdings" w:hint="default"/>
+        <w:rFonts w:hint="default" w:ascii="Wingdings" w:hAnsi="Wingdings"/>
         <w:sz w:val="20"/>
       </w:rPr>
     </w:lvl>
@@ -5851,7 +6301,7 @@
         <w:ind w:left="4320" w:hanging="360"/>
       </w:pPr>
       <w:rPr>
-        <w:rFonts w:ascii="Wingdings" w:hAnsi="Wingdings" w:hint="default"/>
+        <w:rFonts w:hint="default" w:ascii="Wingdings" w:hAnsi="Wingdings"/>
         <w:sz w:val="20"/>
       </w:rPr>
     </w:lvl>
@@ -5867,7 +6317,7 @@
         <w:ind w:left="5040" w:hanging="360"/>
       </w:pPr>
       <w:rPr>
-        <w:rFonts w:ascii="Wingdings" w:hAnsi="Wingdings" w:hint="default"/>
+        <w:rFonts w:hint="default" w:ascii="Wingdings" w:hAnsi="Wingdings"/>
         <w:sz w:val="20"/>
       </w:rPr>
     </w:lvl>
@@ -5883,7 +6333,7 @@
         <w:ind w:left="5760" w:hanging="360"/>
       </w:pPr>
       <w:rPr>
-        <w:rFonts w:ascii="Wingdings" w:hAnsi="Wingdings" w:hint="default"/>
+        <w:rFonts w:hint="default" w:ascii="Wingdings" w:hAnsi="Wingdings"/>
         <w:sz w:val="20"/>
       </w:rPr>
     </w:lvl>
@@ -5899,7 +6349,7 @@
         <w:ind w:left="6480" w:hanging="360"/>
       </w:pPr>
       <w:rPr>
-        <w:rFonts w:ascii="Wingdings" w:hAnsi="Wingdings" w:hint="default"/>
+        <w:rFonts w:hint="default" w:ascii="Wingdings" w:hAnsi="Wingdings"/>
         <w:sz w:val="20"/>
       </w:rPr>
     </w:lvl>
@@ -6060,7 +6510,7 @@
         <w:ind w:left="720" w:hanging="360"/>
       </w:pPr>
       <w:rPr>
-        <w:rFonts w:ascii="Symbol" w:hAnsi="Symbol" w:hint="default"/>
+        <w:rFonts w:hint="default" w:ascii="Symbol" w:hAnsi="Symbol"/>
         <w:sz w:val="20"/>
       </w:rPr>
     </w:lvl>
@@ -6076,7 +6526,7 @@
         <w:ind w:left="1440" w:hanging="360"/>
       </w:pPr>
       <w:rPr>
-        <w:rFonts w:ascii="Courier New" w:hAnsi="Courier New" w:hint="default"/>
+        <w:rFonts w:hint="default" w:ascii="Courier New" w:hAnsi="Courier New"/>
         <w:sz w:val="20"/>
       </w:rPr>
     </w:lvl>
@@ -6092,7 +6542,7 @@
         <w:ind w:left="2160" w:hanging="360"/>
       </w:pPr>
       <w:rPr>
-        <w:rFonts w:ascii="Wingdings" w:hAnsi="Wingdings" w:hint="default"/>
+        <w:rFonts w:hint="default" w:ascii="Wingdings" w:hAnsi="Wingdings"/>
         <w:sz w:val="20"/>
       </w:rPr>
     </w:lvl>
@@ -6108,7 +6558,7 @@
         <w:ind w:left="2880" w:hanging="360"/>
       </w:pPr>
       <w:rPr>
-        <w:rFonts w:ascii="Wingdings" w:hAnsi="Wingdings" w:hint="default"/>
+        <w:rFonts w:hint="default" w:ascii="Wingdings" w:hAnsi="Wingdings"/>
         <w:sz w:val="20"/>
       </w:rPr>
     </w:lvl>
@@ -6124,7 +6574,7 @@
         <w:ind w:left="3600" w:hanging="360"/>
       </w:pPr>
       <w:rPr>
-        <w:rFonts w:ascii="Wingdings" w:hAnsi="Wingdings" w:hint="default"/>
+        <w:rFonts w:hint="default" w:ascii="Wingdings" w:hAnsi="Wingdings"/>
         <w:sz w:val="20"/>
       </w:rPr>
     </w:lvl>
@@ -6140,7 +6590,7 @@
         <w:ind w:left="4320" w:hanging="360"/>
       </w:pPr>
       <w:rPr>
-        <w:rFonts w:ascii="Wingdings" w:hAnsi="Wingdings" w:hint="default"/>
+        <w:rFonts w:hint="default" w:ascii="Wingdings" w:hAnsi="Wingdings"/>
         <w:sz w:val="20"/>
       </w:rPr>
     </w:lvl>
@@ -6156,7 +6606,7 @@
         <w:ind w:left="5040" w:hanging="360"/>
       </w:pPr>
       <w:rPr>
-        <w:rFonts w:ascii="Wingdings" w:hAnsi="Wingdings" w:hint="default"/>
+        <w:rFonts w:hint="default" w:ascii="Wingdings" w:hAnsi="Wingdings"/>
         <w:sz w:val="20"/>
       </w:rPr>
     </w:lvl>
@@ -6172,7 +6622,7 @@
         <w:ind w:left="5760" w:hanging="360"/>
       </w:pPr>
       <w:rPr>
-        <w:rFonts w:ascii="Wingdings" w:hAnsi="Wingdings" w:hint="default"/>
+        <w:rFonts w:hint="default" w:ascii="Wingdings" w:hAnsi="Wingdings"/>
         <w:sz w:val="20"/>
       </w:rPr>
     </w:lvl>
@@ -6188,7 +6638,7 @@
         <w:ind w:left="6480" w:hanging="360"/>
       </w:pPr>
       <w:rPr>
-        <w:rFonts w:ascii="Wingdings" w:hAnsi="Wingdings" w:hint="default"/>
+        <w:rFonts w:hint="default" w:ascii="Wingdings" w:hAnsi="Wingdings"/>
         <w:sz w:val="20"/>
       </w:rPr>
     </w:lvl>
@@ -6209,7 +6659,7 @@
         <w:ind w:left="720" w:hanging="360"/>
       </w:pPr>
       <w:rPr>
-        <w:rFonts w:ascii="Symbol" w:hAnsi="Symbol" w:hint="default"/>
+        <w:rFonts w:hint="default" w:ascii="Symbol" w:hAnsi="Symbol"/>
         <w:sz w:val="20"/>
       </w:rPr>
     </w:lvl>
@@ -6225,7 +6675,7 @@
         <w:ind w:left="1440" w:hanging="360"/>
       </w:pPr>
       <w:rPr>
-        <w:rFonts w:ascii="Courier New" w:hAnsi="Courier New" w:hint="default"/>
+        <w:rFonts w:hint="default" w:ascii="Courier New" w:hAnsi="Courier New"/>
         <w:sz w:val="20"/>
       </w:rPr>
     </w:lvl>
@@ -6241,7 +6691,7 @@
         <w:ind w:left="2160" w:hanging="360"/>
       </w:pPr>
       <w:rPr>
-        <w:rFonts w:ascii="Wingdings" w:hAnsi="Wingdings" w:hint="default"/>
+        <w:rFonts w:hint="default" w:ascii="Wingdings" w:hAnsi="Wingdings"/>
         <w:sz w:val="20"/>
       </w:rPr>
     </w:lvl>
@@ -6257,7 +6707,7 @@
         <w:ind w:left="2880" w:hanging="360"/>
       </w:pPr>
       <w:rPr>
-        <w:rFonts w:ascii="Wingdings" w:hAnsi="Wingdings" w:hint="default"/>
+        <w:rFonts w:hint="default" w:ascii="Wingdings" w:hAnsi="Wingdings"/>
         <w:sz w:val="20"/>
       </w:rPr>
     </w:lvl>
@@ -6273,7 +6723,7 @@
         <w:ind w:left="3600" w:hanging="360"/>
       </w:pPr>
       <w:rPr>
-        <w:rFonts w:ascii="Wingdings" w:hAnsi="Wingdings" w:hint="default"/>
+        <w:rFonts w:hint="default" w:ascii="Wingdings" w:hAnsi="Wingdings"/>
         <w:sz w:val="20"/>
       </w:rPr>
     </w:lvl>
@@ -6289,7 +6739,7 @@
         <w:ind w:left="4320" w:hanging="360"/>
       </w:pPr>
       <w:rPr>
-        <w:rFonts w:ascii="Wingdings" w:hAnsi="Wingdings" w:hint="default"/>
+        <w:rFonts w:hint="default" w:ascii="Wingdings" w:hAnsi="Wingdings"/>
         <w:sz w:val="20"/>
       </w:rPr>
     </w:lvl>
@@ -6305,7 +6755,7 @@
         <w:ind w:left="5040" w:hanging="360"/>
       </w:pPr>
       <w:rPr>
-        <w:rFonts w:ascii="Wingdings" w:hAnsi="Wingdings" w:hint="default"/>
+        <w:rFonts w:hint="default" w:ascii="Wingdings" w:hAnsi="Wingdings"/>
         <w:sz w:val="20"/>
       </w:rPr>
     </w:lvl>
@@ -6321,7 +6771,7 @@
         <w:ind w:left="5760" w:hanging="360"/>
       </w:pPr>
       <w:rPr>
-        <w:rFonts w:ascii="Wingdings" w:hAnsi="Wingdings" w:hint="default"/>
+        <w:rFonts w:hint="default" w:ascii="Wingdings" w:hAnsi="Wingdings"/>
         <w:sz w:val="20"/>
       </w:rPr>
     </w:lvl>
@@ -6337,7 +6787,7 @@
         <w:ind w:left="6480" w:hanging="360"/>
       </w:pPr>
       <w:rPr>
-        <w:rFonts w:ascii="Wingdings" w:hAnsi="Wingdings" w:hint="default"/>
+        <w:rFonts w:hint="default" w:ascii="Wingdings" w:hAnsi="Wingdings"/>
         <w:sz w:val="20"/>
       </w:rPr>
     </w:lvl>
@@ -6358,7 +6808,7 @@
         <w:ind w:left="720" w:hanging="360"/>
       </w:pPr>
       <w:rPr>
-        <w:rFonts w:ascii="Symbol" w:hAnsi="Symbol" w:hint="default"/>
+        <w:rFonts w:hint="default" w:ascii="Symbol" w:hAnsi="Symbol"/>
         <w:sz w:val="20"/>
       </w:rPr>
     </w:lvl>
@@ -6374,7 +6824,7 @@
         <w:ind w:left="1440" w:hanging="360"/>
       </w:pPr>
       <w:rPr>
-        <w:rFonts w:ascii="Courier New" w:hAnsi="Courier New" w:hint="default"/>
+        <w:rFonts w:hint="default" w:ascii="Courier New" w:hAnsi="Courier New"/>
         <w:sz w:val="20"/>
       </w:rPr>
     </w:lvl>
@@ -6390,7 +6840,7 @@
         <w:ind w:left="2160" w:hanging="360"/>
       </w:pPr>
       <w:rPr>
-        <w:rFonts w:ascii="Wingdings" w:hAnsi="Wingdings" w:hint="default"/>
+        <w:rFonts w:hint="default" w:ascii="Wingdings" w:hAnsi="Wingdings"/>
         <w:sz w:val="20"/>
       </w:rPr>
     </w:lvl>
@@ -6406,7 +6856,7 @@
         <w:ind w:left="2880" w:hanging="360"/>
       </w:pPr>
       <w:rPr>
-        <w:rFonts w:ascii="Wingdings" w:hAnsi="Wingdings" w:hint="default"/>
+        <w:rFonts w:hint="default" w:ascii="Wingdings" w:hAnsi="Wingdings"/>
         <w:sz w:val="20"/>
       </w:rPr>
     </w:lvl>
@@ -6422,7 +6872,7 @@
         <w:ind w:left="3600" w:hanging="360"/>
       </w:pPr>
       <w:rPr>
-        <w:rFonts w:ascii="Wingdings" w:hAnsi="Wingdings" w:hint="default"/>
+        <w:rFonts w:hint="default" w:ascii="Wingdings" w:hAnsi="Wingdings"/>
         <w:sz w:val="20"/>
       </w:rPr>
     </w:lvl>
@@ -6438,7 +6888,7 @@
         <w:ind w:left="4320" w:hanging="360"/>
       </w:pPr>
       <w:rPr>
-        <w:rFonts w:ascii="Wingdings" w:hAnsi="Wingdings" w:hint="default"/>
+        <w:rFonts w:hint="default" w:ascii="Wingdings" w:hAnsi="Wingdings"/>
         <w:sz w:val="20"/>
       </w:rPr>
     </w:lvl>
@@ -6454,7 +6904,7 @@
         <w:ind w:left="5040" w:hanging="360"/>
       </w:pPr>
       <w:rPr>
-        <w:rFonts w:ascii="Wingdings" w:hAnsi="Wingdings" w:hint="default"/>
+        <w:rFonts w:hint="default" w:ascii="Wingdings" w:hAnsi="Wingdings"/>
         <w:sz w:val="20"/>
       </w:rPr>
     </w:lvl>
@@ -6470,7 +6920,7 @@
         <w:ind w:left="5760" w:hanging="360"/>
       </w:pPr>
       <w:rPr>
-        <w:rFonts w:ascii="Wingdings" w:hAnsi="Wingdings" w:hint="default"/>
+        <w:rFonts w:hint="default" w:ascii="Wingdings" w:hAnsi="Wingdings"/>
         <w:sz w:val="20"/>
       </w:rPr>
     </w:lvl>
@@ -6486,7 +6936,7 @@
         <w:ind w:left="6480" w:hanging="360"/>
       </w:pPr>
       <w:rPr>
-        <w:rFonts w:ascii="Wingdings" w:hAnsi="Wingdings" w:hint="default"/>
+        <w:rFonts w:hint="default" w:ascii="Wingdings" w:hAnsi="Wingdings"/>
         <w:sz w:val="20"/>
       </w:rPr>
     </w:lvl>
@@ -6596,7 +7046,7 @@
         <w:ind w:left="720" w:hanging="360"/>
       </w:pPr>
       <w:rPr>
-        <w:rFonts w:ascii="Symbol" w:hAnsi="Symbol" w:hint="default"/>
+        <w:rFonts w:hint="default" w:ascii="Symbol" w:hAnsi="Symbol"/>
         <w:sz w:val="20"/>
       </w:rPr>
     </w:lvl>
@@ -6612,7 +7062,7 @@
         <w:ind w:left="1440" w:hanging="360"/>
       </w:pPr>
       <w:rPr>
-        <w:rFonts w:ascii="Courier New" w:hAnsi="Courier New" w:hint="default"/>
+        <w:rFonts w:hint="default" w:ascii="Courier New" w:hAnsi="Courier New"/>
         <w:sz w:val="20"/>
       </w:rPr>
     </w:lvl>
@@ -6628,7 +7078,7 @@
         <w:ind w:left="2160" w:hanging="360"/>
       </w:pPr>
       <w:rPr>
-        <w:rFonts w:ascii="Wingdings" w:hAnsi="Wingdings" w:hint="default"/>
+        <w:rFonts w:hint="default" w:ascii="Wingdings" w:hAnsi="Wingdings"/>
         <w:sz w:val="20"/>
       </w:rPr>
     </w:lvl>
@@ -6644,7 +7094,7 @@
         <w:ind w:left="2880" w:hanging="360"/>
       </w:pPr>
       <w:rPr>
-        <w:rFonts w:ascii="Wingdings" w:hAnsi="Wingdings" w:hint="default"/>
+        <w:rFonts w:hint="default" w:ascii="Wingdings" w:hAnsi="Wingdings"/>
         <w:sz w:val="20"/>
       </w:rPr>
     </w:lvl>
@@ -6660,7 +7110,7 @@
         <w:ind w:left="3600" w:hanging="360"/>
       </w:pPr>
       <w:rPr>
-        <w:rFonts w:ascii="Wingdings" w:hAnsi="Wingdings" w:hint="default"/>
+        <w:rFonts w:hint="default" w:ascii="Wingdings" w:hAnsi="Wingdings"/>
         <w:sz w:val="20"/>
       </w:rPr>
     </w:lvl>
@@ -6676,7 +7126,7 @@
         <w:ind w:left="4320" w:hanging="360"/>
       </w:pPr>
       <w:rPr>
-        <w:rFonts w:ascii="Wingdings" w:hAnsi="Wingdings" w:hint="default"/>
+        <w:rFonts w:hint="default" w:ascii="Wingdings" w:hAnsi="Wingdings"/>
         <w:sz w:val="20"/>
       </w:rPr>
     </w:lvl>
@@ -6692,7 +7142,7 @@
         <w:ind w:left="5040" w:hanging="360"/>
       </w:pPr>
       <w:rPr>
-        <w:rFonts w:ascii="Wingdings" w:hAnsi="Wingdings" w:hint="default"/>
+        <w:rFonts w:hint="default" w:ascii="Wingdings" w:hAnsi="Wingdings"/>
         <w:sz w:val="20"/>
       </w:rPr>
     </w:lvl>
@@ -6708,7 +7158,7 @@
         <w:ind w:left="5760" w:hanging="360"/>
       </w:pPr>
       <w:rPr>
-        <w:rFonts w:ascii="Wingdings" w:hAnsi="Wingdings" w:hint="default"/>
+        <w:rFonts w:hint="default" w:ascii="Wingdings" w:hAnsi="Wingdings"/>
         <w:sz w:val="20"/>
       </w:rPr>
     </w:lvl>
@@ -6724,7 +7174,7 @@
         <w:ind w:left="6480" w:hanging="360"/>
       </w:pPr>
       <w:rPr>
-        <w:rFonts w:ascii="Wingdings" w:hAnsi="Wingdings" w:hint="default"/>
+        <w:rFonts w:hint="default" w:ascii="Wingdings" w:hAnsi="Wingdings"/>
         <w:sz w:val="20"/>
       </w:rPr>
     </w:lvl>
@@ -6742,7 +7192,7 @@
         <w:ind w:left="777" w:hanging="754"/>
       </w:pPr>
       <w:rPr>
-        <w:rFonts w:ascii="Noto Sans Symbols" w:eastAsia="Noto Sans Symbols" w:hAnsi="Noto Sans Symbols" w:cs="Noto Sans Symbols"/>
+        <w:rFonts w:ascii="Noto Sans Symbols" w:hAnsi="Noto Sans Symbols" w:eastAsia="Noto Sans Symbols" w:cs="Noto Sans Symbols"/>
       </w:rPr>
     </w:lvl>
     <w:lvl w:ilvl="1">
@@ -6754,7 +7204,7 @@
         <w:ind w:left="1080" w:hanging="360"/>
       </w:pPr>
       <w:rPr>
-        <w:rFonts w:ascii="Noto Sans Symbols" w:eastAsia="Noto Sans Symbols" w:hAnsi="Noto Sans Symbols" w:cs="Noto Sans Symbols"/>
+        <w:rFonts w:ascii="Noto Sans Symbols" w:hAnsi="Noto Sans Symbols" w:eastAsia="Noto Sans Symbols" w:cs="Noto Sans Symbols"/>
       </w:rPr>
     </w:lvl>
     <w:lvl w:ilvl="2">
@@ -6766,7 +7216,7 @@
         <w:ind w:left="1440" w:hanging="360"/>
       </w:pPr>
       <w:rPr>
-        <w:rFonts w:ascii="Noto Sans Symbols" w:eastAsia="Noto Sans Symbols" w:hAnsi="Noto Sans Symbols" w:cs="Noto Sans Symbols"/>
+        <w:rFonts w:ascii="Noto Sans Symbols" w:hAnsi="Noto Sans Symbols" w:eastAsia="Noto Sans Symbols" w:cs="Noto Sans Symbols"/>
       </w:rPr>
     </w:lvl>
     <w:lvl w:ilvl="3">
@@ -6778,7 +7228,7 @@
         <w:ind w:left="1800" w:hanging="360"/>
       </w:pPr>
       <w:rPr>
-        <w:rFonts w:ascii="Noto Sans Symbols" w:eastAsia="Noto Sans Symbols" w:hAnsi="Noto Sans Symbols" w:cs="Noto Sans Symbols"/>
+        <w:rFonts w:ascii="Noto Sans Symbols" w:hAnsi="Noto Sans Symbols" w:eastAsia="Noto Sans Symbols" w:cs="Noto Sans Symbols"/>
       </w:rPr>
     </w:lvl>
     <w:lvl w:ilvl="4">
@@ -6790,7 +7240,7 @@
         <w:ind w:left="2160" w:hanging="360"/>
       </w:pPr>
       <w:rPr>
-        <w:rFonts w:ascii="Noto Sans Symbols" w:eastAsia="Noto Sans Symbols" w:hAnsi="Noto Sans Symbols" w:cs="Noto Sans Symbols"/>
+        <w:rFonts w:ascii="Noto Sans Symbols" w:hAnsi="Noto Sans Symbols" w:eastAsia="Noto Sans Symbols" w:cs="Noto Sans Symbols"/>
       </w:rPr>
     </w:lvl>
     <w:lvl w:ilvl="5">
@@ -6802,7 +7252,7 @@
         <w:ind w:left="2520" w:hanging="360"/>
       </w:pPr>
       <w:rPr>
-        <w:rFonts w:ascii="Noto Sans Symbols" w:eastAsia="Noto Sans Symbols" w:hAnsi="Noto Sans Symbols" w:cs="Noto Sans Symbols"/>
+        <w:rFonts w:ascii="Noto Sans Symbols" w:hAnsi="Noto Sans Symbols" w:eastAsia="Noto Sans Symbols" w:cs="Noto Sans Symbols"/>
       </w:rPr>
     </w:lvl>
     <w:lvl w:ilvl="6">
@@ -6814,7 +7264,7 @@
         <w:ind w:left="2880" w:hanging="360"/>
       </w:pPr>
       <w:rPr>
-        <w:rFonts w:ascii="Noto Sans Symbols" w:eastAsia="Noto Sans Symbols" w:hAnsi="Noto Sans Symbols" w:cs="Noto Sans Symbols"/>
+        <w:rFonts w:ascii="Noto Sans Symbols" w:hAnsi="Noto Sans Symbols" w:eastAsia="Noto Sans Symbols" w:cs="Noto Sans Symbols"/>
       </w:rPr>
     </w:lvl>
     <w:lvl w:ilvl="7">
@@ -6826,7 +7276,7 @@
         <w:ind w:left="3240" w:hanging="360"/>
       </w:pPr>
       <w:rPr>
-        <w:rFonts w:ascii="Noto Sans Symbols" w:eastAsia="Noto Sans Symbols" w:hAnsi="Noto Sans Symbols" w:cs="Noto Sans Symbols"/>
+        <w:rFonts w:ascii="Noto Sans Symbols" w:hAnsi="Noto Sans Symbols" w:eastAsia="Noto Sans Symbols" w:cs="Noto Sans Symbols"/>
       </w:rPr>
     </w:lvl>
     <w:lvl w:ilvl="8">
@@ -6838,7 +7288,7 @@
         <w:ind w:left="3600" w:hanging="360"/>
       </w:pPr>
       <w:rPr>
-        <w:rFonts w:ascii="Noto Sans Symbols" w:eastAsia="Noto Sans Symbols" w:hAnsi="Noto Sans Symbols" w:cs="Noto Sans Symbols"/>
+        <w:rFonts w:ascii="Noto Sans Symbols" w:hAnsi="Noto Sans Symbols" w:eastAsia="Noto Sans Symbols" w:cs="Noto Sans Symbols"/>
       </w:rPr>
     </w:lvl>
   </w:abstractNum>
@@ -6854,7 +7304,7 @@
         <w:ind w:left="720" w:hanging="360"/>
       </w:pPr>
       <w:rPr>
-        <w:rFonts w:ascii="Aptos" w:eastAsia="SimSun" w:hAnsi="Aptos" w:cs="Times New Roman" w:hint="default"/>
+        <w:rFonts w:hint="default" w:ascii="Aptos" w:hAnsi="Aptos" w:eastAsia="SimSun" w:cs="Times New Roman"/>
       </w:rPr>
     </w:lvl>
     <w:lvl w:ilvl="1" w:tplc="04100003" w:tentative="1">
@@ -6866,7 +7316,7 @@
         <w:ind w:left="1440" w:hanging="360"/>
       </w:pPr>
       <w:rPr>
-        <w:rFonts w:ascii="Courier New" w:hAnsi="Courier New" w:cs="Courier New" w:hint="default"/>
+        <w:rFonts w:hint="default" w:ascii="Courier New" w:hAnsi="Courier New" w:cs="Courier New"/>
       </w:rPr>
     </w:lvl>
     <w:lvl w:ilvl="2" w:tplc="04100005" w:tentative="1">
@@ -6878,7 +7328,7 @@
         <w:ind w:left="2160" w:hanging="360"/>
       </w:pPr>
       <w:rPr>
-        <w:rFonts w:ascii="Wingdings" w:hAnsi="Wingdings" w:hint="default"/>
+        <w:rFonts w:hint="default" w:ascii="Wingdings" w:hAnsi="Wingdings"/>
       </w:rPr>
     </w:lvl>
     <w:lvl w:ilvl="3" w:tplc="04100001" w:tentative="1">
@@ -6890,7 +7340,7 @@
         <w:ind w:left="2880" w:hanging="360"/>
       </w:pPr>
       <w:rPr>
-        <w:rFonts w:ascii="Symbol" w:hAnsi="Symbol" w:hint="default"/>
+        <w:rFonts w:hint="default" w:ascii="Symbol" w:hAnsi="Symbol"/>
       </w:rPr>
     </w:lvl>
     <w:lvl w:ilvl="4" w:tplc="04100003" w:tentative="1">
@@ -6902,7 +7352,7 @@
         <w:ind w:left="3600" w:hanging="360"/>
       </w:pPr>
       <w:rPr>
-        <w:rFonts w:ascii="Courier New" w:hAnsi="Courier New" w:cs="Courier New" w:hint="default"/>
+        <w:rFonts w:hint="default" w:ascii="Courier New" w:hAnsi="Courier New" w:cs="Courier New"/>
       </w:rPr>
     </w:lvl>
     <w:lvl w:ilvl="5" w:tplc="04100005" w:tentative="1">
@@ -6914,7 +7364,7 @@
         <w:ind w:left="4320" w:hanging="360"/>
       </w:pPr>
       <w:rPr>
-        <w:rFonts w:ascii="Wingdings" w:hAnsi="Wingdings" w:hint="default"/>
+        <w:rFonts w:hint="default" w:ascii="Wingdings" w:hAnsi="Wingdings"/>
       </w:rPr>
     </w:lvl>
     <w:lvl w:ilvl="6" w:tplc="04100001" w:tentative="1">
@@ -6926,7 +7376,7 @@
         <w:ind w:left="5040" w:hanging="360"/>
       </w:pPr>
       <w:rPr>
-        <w:rFonts w:ascii="Symbol" w:hAnsi="Symbol" w:hint="default"/>
+        <w:rFonts w:hint="default" w:ascii="Symbol" w:hAnsi="Symbol"/>
       </w:rPr>
     </w:lvl>
     <w:lvl w:ilvl="7" w:tplc="04100003" w:tentative="1">
@@ -6938,7 +7388,7 @@
         <w:ind w:left="5760" w:hanging="360"/>
       </w:pPr>
       <w:rPr>
-        <w:rFonts w:ascii="Courier New" w:hAnsi="Courier New" w:cs="Courier New" w:hint="default"/>
+        <w:rFonts w:hint="default" w:ascii="Courier New" w:hAnsi="Courier New" w:cs="Courier New"/>
       </w:rPr>
     </w:lvl>
     <w:lvl w:ilvl="8" w:tplc="04100005" w:tentative="1">
@@ -6950,7 +7400,7 @@
         <w:ind w:left="6480" w:hanging="360"/>
       </w:pPr>
       <w:rPr>
-        <w:rFonts w:ascii="Wingdings" w:hAnsi="Wingdings" w:hint="default"/>
+        <w:rFonts w:hint="default" w:ascii="Wingdings" w:hAnsi="Wingdings"/>
       </w:rPr>
     </w:lvl>
   </w:abstractNum>
@@ -7040,7 +7490,7 @@
   <w:docDefaults>
     <w:rPrDefault>
       <w:rPr>
-        <w:rFonts w:ascii="Times New Roman" w:eastAsia="Times New Roman" w:hAnsi="Times New Roman" w:cs="Times New Roman"/>
+        <w:rFonts w:ascii="Times New Roman" w:hAnsi="Times New Roman" w:eastAsia="Times New Roman" w:cs="Times New Roman"/>
         <w:lang w:val="it-IT" w:eastAsia="it-IT" w:bidi="ar-SA"/>
       </w:rPr>
     </w:rPrDefault>
@@ -7049,14 +7499,14 @@
   <w:latentStyles w:defLockedState="0" w:defUIPriority="99" w:defSemiHidden="0" w:defUnhideWhenUsed="0" w:defQFormat="0" w:count="376">
     <w:lsdException w:name="Normal" w:uiPriority="0" w:qFormat="1"/>
     <w:lsdException w:name="heading 1" w:uiPriority="9" w:qFormat="1"/>
-    <w:lsdException w:name="heading 2" w:semiHidden="1" w:uiPriority="9" w:unhideWhenUsed="1" w:qFormat="1"/>
-    <w:lsdException w:name="heading 3" w:semiHidden="1" w:uiPriority="9" w:unhideWhenUsed="1" w:qFormat="1"/>
-    <w:lsdException w:name="heading 4" w:semiHidden="1" w:uiPriority="9" w:unhideWhenUsed="1" w:qFormat="1"/>
-    <w:lsdException w:name="heading 5" w:semiHidden="1" w:uiPriority="9" w:unhideWhenUsed="1" w:qFormat="1"/>
-    <w:lsdException w:name="heading 6" w:semiHidden="1" w:uiPriority="9" w:unhideWhenUsed="1" w:qFormat="1"/>
-    <w:lsdException w:name="heading 7" w:semiHidden="1" w:uiPriority="9" w:unhideWhenUsed="1" w:qFormat="1"/>
-    <w:lsdException w:name="heading 8" w:semiHidden="1" w:uiPriority="9" w:unhideWhenUsed="1" w:qFormat="1"/>
-    <w:lsdException w:name="heading 9" w:semiHidden="1" w:uiPriority="9" w:unhideWhenUsed="1" w:qFormat="1"/>
+    <w:lsdException w:name="heading 2" w:uiPriority="9" w:semiHidden="1" w:unhideWhenUsed="1" w:qFormat="1"/>
+    <w:lsdException w:name="heading 3" w:uiPriority="9" w:semiHidden="1" w:unhideWhenUsed="1" w:qFormat="1"/>
+    <w:lsdException w:name="heading 4" w:uiPriority="9" w:semiHidden="1" w:unhideWhenUsed="1" w:qFormat="1"/>
+    <w:lsdException w:name="heading 5" w:uiPriority="9" w:semiHidden="1" w:unhideWhenUsed="1" w:qFormat="1"/>
+    <w:lsdException w:name="heading 6" w:uiPriority="9" w:semiHidden="1" w:unhideWhenUsed="1" w:qFormat="1"/>
+    <w:lsdException w:name="heading 7" w:uiPriority="9" w:semiHidden="1" w:unhideWhenUsed="1" w:qFormat="1"/>
+    <w:lsdException w:name="heading 8" w:uiPriority="9" w:semiHidden="1" w:unhideWhenUsed="1" w:qFormat="1"/>
+    <w:lsdException w:name="heading 9" w:uiPriority="9" w:semiHidden="1" w:unhideWhenUsed="1" w:qFormat="1"/>
     <w:lsdException w:name="index 1" w:semiHidden="1" w:unhideWhenUsed="1"/>
     <w:lsdException w:name="index 2" w:semiHidden="1" w:unhideWhenUsed="1"/>
     <w:lsdException w:name="index 3" w:semiHidden="1" w:unhideWhenUsed="1"/>
@@ -7066,22 +7516,22 @@
     <w:lsdException w:name="index 7" w:semiHidden="1" w:unhideWhenUsed="1"/>
     <w:lsdException w:name="index 8" w:semiHidden="1" w:unhideWhenUsed="1"/>
     <w:lsdException w:name="index 9" w:semiHidden="1" w:unhideWhenUsed="1"/>
-    <w:lsdException w:name="toc 1" w:semiHidden="1" w:uiPriority="39" w:unhideWhenUsed="1"/>
-    <w:lsdException w:name="toc 2" w:semiHidden="1" w:uiPriority="39" w:unhideWhenUsed="1"/>
-    <w:lsdException w:name="toc 3" w:semiHidden="1" w:uiPriority="39" w:unhideWhenUsed="1"/>
-    <w:lsdException w:name="toc 4" w:semiHidden="1" w:uiPriority="39" w:unhideWhenUsed="1"/>
-    <w:lsdException w:name="toc 5" w:semiHidden="1" w:uiPriority="39" w:unhideWhenUsed="1"/>
-    <w:lsdException w:name="toc 6" w:semiHidden="1" w:uiPriority="39" w:unhideWhenUsed="1"/>
-    <w:lsdException w:name="toc 7" w:semiHidden="1" w:uiPriority="39" w:unhideWhenUsed="1"/>
-    <w:lsdException w:name="toc 8" w:semiHidden="1" w:uiPriority="39" w:unhideWhenUsed="1"/>
-    <w:lsdException w:name="toc 9" w:semiHidden="1" w:uiPriority="39" w:unhideWhenUsed="1"/>
+    <w:lsdException w:name="toc 1" w:uiPriority="39" w:semiHidden="1" w:unhideWhenUsed="1"/>
+    <w:lsdException w:name="toc 2" w:uiPriority="39" w:semiHidden="1" w:unhideWhenUsed="1"/>
+    <w:lsdException w:name="toc 3" w:uiPriority="39" w:semiHidden="1" w:unhideWhenUsed="1"/>
+    <w:lsdException w:name="toc 4" w:uiPriority="39" w:semiHidden="1" w:unhideWhenUsed="1"/>
+    <w:lsdException w:name="toc 5" w:uiPriority="39" w:semiHidden="1" w:unhideWhenUsed="1"/>
+    <w:lsdException w:name="toc 6" w:uiPriority="39" w:semiHidden="1" w:unhideWhenUsed="1"/>
+    <w:lsdException w:name="toc 7" w:uiPriority="39" w:semiHidden="1" w:unhideWhenUsed="1"/>
+    <w:lsdException w:name="toc 8" w:uiPriority="39" w:semiHidden="1" w:unhideWhenUsed="1"/>
+    <w:lsdException w:name="toc 9" w:uiPriority="39" w:semiHidden="1" w:unhideWhenUsed="1"/>
     <w:lsdException w:name="Normal Indent" w:semiHidden="1" w:unhideWhenUsed="1"/>
     <w:lsdException w:name="footnote text" w:semiHidden="1" w:unhideWhenUsed="1"/>
     <w:lsdException w:name="annotation text" w:semiHidden="1" w:unhideWhenUsed="1"/>
     <w:lsdException w:name="header" w:semiHidden="1" w:unhideWhenUsed="1"/>
     <w:lsdException w:name="footer" w:semiHidden="1" w:unhideWhenUsed="1"/>
     <w:lsdException w:name="index heading" w:semiHidden="1" w:unhideWhenUsed="1"/>
-    <w:lsdException w:name="caption" w:semiHidden="1" w:uiPriority="35" w:unhideWhenUsed="1" w:qFormat="1"/>
+    <w:lsdException w:name="caption" w:uiPriority="35" w:semiHidden="1" w:unhideWhenUsed="1" w:qFormat="1"/>
     <w:lsdException w:name="table of figures" w:semiHidden="1" w:unhideWhenUsed="1"/>
     <w:lsdException w:name="envelope address" w:semiHidden="1" w:unhideWhenUsed="1"/>
     <w:lsdException w:name="envelope return" w:semiHidden="1" w:unhideWhenUsed="1"/>
@@ -7112,7 +7562,7 @@
     <w:lsdException w:name="Title" w:uiPriority="10" w:qFormat="1"/>
     <w:lsdException w:name="Closing" w:semiHidden="1" w:unhideWhenUsed="1"/>
     <w:lsdException w:name="Signature" w:semiHidden="1" w:unhideWhenUsed="1"/>
-    <w:lsdException w:name="Default Paragraph Font" w:semiHidden="1" w:uiPriority="1" w:unhideWhenUsed="1"/>
+    <w:lsdException w:name="Default Paragraph Font" w:uiPriority="1" w:semiHidden="1" w:unhideWhenUsed="1"/>
     <w:lsdException w:name="Body Text" w:semiHidden="1" w:unhideWhenUsed="1"/>
     <w:lsdException w:name="Body Text Indent" w:semiHidden="1" w:unhideWhenUsed="1"/>
     <w:lsdException w:name="List Continue" w:semiHidden="1" w:unhideWhenUsed="1"/>
@@ -7312,8 +7762,8 @@
     <w:lsdException w:name="Subtle Reference" w:uiPriority="31" w:qFormat="1"/>
     <w:lsdException w:name="Intense Reference" w:uiPriority="32" w:qFormat="1"/>
     <w:lsdException w:name="Book Title" w:uiPriority="33" w:qFormat="1"/>
-    <w:lsdException w:name="Bibliography" w:semiHidden="1" w:uiPriority="37" w:unhideWhenUsed="1"/>
-    <w:lsdException w:name="TOC Heading" w:semiHidden="1" w:uiPriority="39" w:unhideWhenUsed="1" w:qFormat="1"/>
+    <w:lsdException w:name="Bibliography" w:uiPriority="37" w:semiHidden="1" w:unhideWhenUsed="1"/>
+    <w:lsdException w:name="TOC Heading" w:uiPriority="39" w:semiHidden="1" w:unhideWhenUsed="1" w:qFormat="1"/>
     <w:lsdException w:name="Plain Table 1" w:uiPriority="41"/>
     <w:lsdException w:name="Plain Table 2" w:uiPriority="42"/>
     <w:lsdException w:name="Plain Table 3" w:uiPriority="43"/>
@@ -7424,7 +7874,7 @@
     <w:lsdException w:name="Unresolved Mention" w:semiHidden="1" w:unhideWhenUsed="1"/>
     <w:lsdException w:name="Smart Link" w:semiHidden="1" w:unhideWhenUsed="1"/>
   </w:latentStyles>
-  <w:style w:type="paragraph" w:default="1" w:styleId="Normale">
+  <w:style w:type="paragraph" w:styleId="Normale" w:default="1">
     <w:name w:val="Normal"/>
     <w:qFormat/>
     <w:rsid w:val="00C215C6"/>
@@ -7432,18 +7882,19 @@
       <w:suppressAutoHyphens/>
     </w:pPr>
     <w:rPr>
-      <w:rFonts w:ascii="Calibri" w:eastAsia="SimSun" w:hAnsi="Calibri" w:cs="font1293"/>
+      <w:rFonts w:ascii="Calibri" w:hAnsi="Calibri" w:eastAsia="SimSun" w:cs="font1293"/>
       <w:sz w:val="22"/>
       <w:szCs w:val="22"/>
       <w:lang w:eastAsia="ar-SA"/>
     </w:rPr>
   </w:style>
-  <w:style w:type="character" w:default="1" w:styleId="Carpredefinitoparagrafo">
+  <w:style w:type="character" w:styleId="Carpredefinitoparagrafo" w:default="1">
     <w:name w:val="Default Paragraph Font"/>
     <w:uiPriority w:val="1"/>
+    <w:semiHidden/>
     <w:unhideWhenUsed/>
   </w:style>
-  <w:style w:type="table" w:default="1" w:styleId="Tabellanormale">
+  <w:style w:type="table" w:styleId="Tabellanormale" w:default="1">
     <w:name w:val="Normal Table"/>
     <w:uiPriority w:val="99"/>
     <w:semiHidden/>
@@ -7458,67 +7909,67 @@
       </w:tblCellMar>
     </w:tblPr>
   </w:style>
-  <w:style w:type="numbering" w:default="1" w:styleId="Nessunelenco">
+  <w:style w:type="numbering" w:styleId="Nessunelenco" w:default="1">
     <w:name w:val="No List"/>
     <w:uiPriority w:val="99"/>
     <w:semiHidden/>
     <w:unhideWhenUsed/>
   </w:style>
-  <w:style w:type="character" w:customStyle="1" w:styleId="WW8Num1z0">
+  <w:style w:type="character" w:styleId="WW8Num1z0" w:customStyle="1">
     <w:name w:val="WW8Num1z0"/>
     <w:rPr>
       <w:rFonts w:ascii="Symbol" w:hAnsi="Symbol" w:cs="OpenSymbol"/>
     </w:rPr>
   </w:style>
-  <w:style w:type="character" w:customStyle="1" w:styleId="WW8Num1z1">
+  <w:style w:type="character" w:styleId="WW8Num1z1" w:customStyle="1">
     <w:name w:val="WW8Num1z1"/>
     <w:rPr>
       <w:rFonts w:ascii="OpenSymbol" w:hAnsi="OpenSymbol" w:cs="OpenSymbol"/>
     </w:rPr>
   </w:style>
-  <w:style w:type="character" w:customStyle="1" w:styleId="WW8Num2z0">
+  <w:style w:type="character" w:styleId="WW8Num2z0" w:customStyle="1">
     <w:name w:val="WW8Num2z0"/>
   </w:style>
-  <w:style w:type="character" w:customStyle="1" w:styleId="WW8Num2z1">
+  <w:style w:type="character" w:styleId="WW8Num2z1" w:customStyle="1">
     <w:name w:val="WW8Num2z1"/>
     <w:rPr>
       <w:rFonts w:ascii="Courier New" w:hAnsi="Courier New" w:cs="Courier New"/>
     </w:rPr>
   </w:style>
-  <w:style w:type="character" w:customStyle="1" w:styleId="WW8Num3z0">
+  <w:style w:type="character" w:styleId="WW8Num3z0" w:customStyle="1">
     <w:name w:val="WW8Num3z0"/>
     <w:rPr>
       <w:rFonts w:ascii="Symbol" w:hAnsi="Symbol" w:cs="OpenSymbol"/>
     </w:rPr>
   </w:style>
-  <w:style w:type="character" w:customStyle="1" w:styleId="WW8Num3z1">
+  <w:style w:type="character" w:styleId="WW8Num3z1" w:customStyle="1">
     <w:name w:val="WW8Num3z1"/>
     <w:rPr>
       <w:rFonts w:ascii="OpenSymbol" w:hAnsi="OpenSymbol" w:cs="OpenSymbol"/>
     </w:rPr>
   </w:style>
-  <w:style w:type="character" w:customStyle="1" w:styleId="WW8Num3z2">
+  <w:style w:type="character" w:styleId="WW8Num3z2" w:customStyle="1">
     <w:name w:val="WW8Num3z2"/>
   </w:style>
-  <w:style w:type="character" w:customStyle="1" w:styleId="WW8Num3z3">
+  <w:style w:type="character" w:styleId="WW8Num3z3" w:customStyle="1">
     <w:name w:val="WW8Num3z3"/>
   </w:style>
-  <w:style w:type="character" w:customStyle="1" w:styleId="WW8Num3z4">
+  <w:style w:type="character" w:styleId="WW8Num3z4" w:customStyle="1">
     <w:name w:val="WW8Num3z4"/>
   </w:style>
-  <w:style w:type="character" w:customStyle="1" w:styleId="WW8Num3z5">
+  <w:style w:type="character" w:styleId="WW8Num3z5" w:customStyle="1">
     <w:name w:val="WW8Num3z5"/>
   </w:style>
-  <w:style w:type="character" w:customStyle="1" w:styleId="WW8Num3z6">
+  <w:style w:type="character" w:styleId="WW8Num3z6" w:customStyle="1">
     <w:name w:val="WW8Num3z6"/>
   </w:style>
-  <w:style w:type="character" w:customStyle="1" w:styleId="WW8Num3z7">
+  <w:style w:type="character" w:styleId="WW8Num3z7" w:customStyle="1">
     <w:name w:val="WW8Num3z7"/>
   </w:style>
-  <w:style w:type="character" w:customStyle="1" w:styleId="WW8Num3z8">
+  <w:style w:type="character" w:styleId="WW8Num3z8" w:customStyle="1">
     <w:name w:val="WW8Num3z8"/>
   </w:style>
-  <w:style w:type="character" w:customStyle="1" w:styleId="WW8Num4z0">
+  <w:style w:type="character" w:styleId="WW8Num4z0" w:customStyle="1">
     <w:name w:val="WW8Num4z0"/>
     <w:rPr>
       <w:rFonts w:ascii="Symbol" w:hAnsi="Symbol" w:cs="OpenSymbol"/>
@@ -7526,7 +7977,7 @@
       <w:szCs w:val="22"/>
     </w:rPr>
   </w:style>
-  <w:style w:type="character" w:customStyle="1" w:styleId="WW8Num4z1">
+  <w:style w:type="character" w:styleId="WW8Num4z1" w:customStyle="1">
     <w:name w:val="WW8Num4z1"/>
     <w:rPr>
       <w:rFonts w:ascii="OpenSymbol" w:hAnsi="OpenSymbol" w:cs="OpenSymbol"/>
@@ -7534,148 +7985,148 @@
       <w:szCs w:val="22"/>
     </w:rPr>
   </w:style>
-  <w:style w:type="character" w:customStyle="1" w:styleId="WW8Num4z2">
+  <w:style w:type="character" w:styleId="WW8Num4z2" w:customStyle="1">
     <w:name w:val="WW8Num4z2"/>
     <w:rPr>
       <w:rFonts w:ascii="Wingdings" w:hAnsi="Wingdings" w:cs="Wingdings"/>
     </w:rPr>
   </w:style>
-  <w:style w:type="character" w:customStyle="1" w:styleId="WW8Num4z3">
+  <w:style w:type="character" w:styleId="WW8Num4z3" w:customStyle="1">
     <w:name w:val="WW8Num4z3"/>
   </w:style>
-  <w:style w:type="character" w:customStyle="1" w:styleId="WW8Num4z4">
+  <w:style w:type="character" w:styleId="WW8Num4z4" w:customStyle="1">
     <w:name w:val="WW8Num4z4"/>
   </w:style>
-  <w:style w:type="character" w:customStyle="1" w:styleId="WW8Num4z5">
+  <w:style w:type="character" w:styleId="WW8Num4z5" w:customStyle="1">
     <w:name w:val="WW8Num4z5"/>
   </w:style>
-  <w:style w:type="character" w:customStyle="1" w:styleId="WW8Num4z6">
+  <w:style w:type="character" w:styleId="WW8Num4z6" w:customStyle="1">
     <w:name w:val="WW8Num4z6"/>
   </w:style>
-  <w:style w:type="character" w:customStyle="1" w:styleId="WW8Num4z7">
+  <w:style w:type="character" w:styleId="WW8Num4z7" w:customStyle="1">
     <w:name w:val="WW8Num4z7"/>
   </w:style>
-  <w:style w:type="character" w:customStyle="1" w:styleId="WW8Num4z8">
+  <w:style w:type="character" w:styleId="WW8Num4z8" w:customStyle="1">
     <w:name w:val="WW8Num4z8"/>
   </w:style>
-  <w:style w:type="character" w:customStyle="1" w:styleId="WW8Num5z0">
+  <w:style w:type="character" w:styleId="WW8Num5z0" w:customStyle="1">
     <w:name w:val="WW8Num5z0"/>
     <w:rPr>
       <w:rFonts w:ascii="Symbol" w:hAnsi="Symbol" w:cs="Symbol"/>
     </w:rPr>
   </w:style>
-  <w:style w:type="character" w:customStyle="1" w:styleId="WW8Num5z1">
+  <w:style w:type="character" w:styleId="WW8Num5z1" w:customStyle="1">
     <w:name w:val="WW8Num5z1"/>
     <w:rPr>
       <w:rFonts w:ascii="OpenSymbol" w:hAnsi="OpenSymbol" w:cs="OpenSymbol"/>
     </w:rPr>
   </w:style>
-  <w:style w:type="character" w:customStyle="1" w:styleId="WW8Num5z2">
+  <w:style w:type="character" w:styleId="WW8Num5z2" w:customStyle="1">
     <w:name w:val="WW8Num5z2"/>
     <w:rPr>
       <w:rFonts w:ascii="Wingdings" w:hAnsi="Wingdings" w:cs="Wingdings"/>
     </w:rPr>
   </w:style>
-  <w:style w:type="character" w:customStyle="1" w:styleId="WW8Num6z0">
+  <w:style w:type="character" w:styleId="WW8Num6z0" w:customStyle="1">
     <w:name w:val="WW8Num6z0"/>
     <w:rPr>
       <w:rFonts w:ascii="Symbol" w:hAnsi="Symbol" w:cs="OpenSymbol"/>
     </w:rPr>
   </w:style>
-  <w:style w:type="character" w:customStyle="1" w:styleId="WW8Num6z1">
+  <w:style w:type="character" w:styleId="WW8Num6z1" w:customStyle="1">
     <w:name w:val="WW8Num6z1"/>
     <w:rPr>
       <w:rFonts w:ascii="OpenSymbol" w:hAnsi="OpenSymbol" w:cs="OpenSymbol"/>
     </w:rPr>
   </w:style>
-  <w:style w:type="character" w:customStyle="1" w:styleId="WW8Num6z2">
+  <w:style w:type="character" w:styleId="WW8Num6z2" w:customStyle="1">
     <w:name w:val="WW8Num6z2"/>
   </w:style>
-  <w:style w:type="character" w:customStyle="1" w:styleId="WW8Num7z0">
+  <w:style w:type="character" w:styleId="WW8Num7z0" w:customStyle="1">
     <w:name w:val="WW8Num7z0"/>
   </w:style>
-  <w:style w:type="character" w:customStyle="1" w:styleId="WW8Num7z1">
+  <w:style w:type="character" w:styleId="WW8Num7z1" w:customStyle="1">
     <w:name w:val="WW8Num7z1"/>
   </w:style>
-  <w:style w:type="character" w:customStyle="1" w:styleId="WW8Num7z2">
+  <w:style w:type="character" w:styleId="WW8Num7z2" w:customStyle="1">
     <w:name w:val="WW8Num7z2"/>
   </w:style>
-  <w:style w:type="character" w:customStyle="1" w:styleId="WW8Num8z0">
+  <w:style w:type="character" w:styleId="WW8Num8z0" w:customStyle="1">
     <w:name w:val="WW8Num8z0"/>
   </w:style>
-  <w:style w:type="character" w:customStyle="1" w:styleId="WW8Num8z1">
+  <w:style w:type="character" w:styleId="WW8Num8z1" w:customStyle="1">
     <w:name w:val="WW8Num8z1"/>
   </w:style>
-  <w:style w:type="character" w:customStyle="1" w:styleId="WW8Num8z2">
+  <w:style w:type="character" w:styleId="WW8Num8z2" w:customStyle="1">
     <w:name w:val="WW8Num8z2"/>
   </w:style>
-  <w:style w:type="character" w:customStyle="1" w:styleId="WW8Num8z3">
+  <w:style w:type="character" w:styleId="WW8Num8z3" w:customStyle="1">
     <w:name w:val="WW8Num8z3"/>
   </w:style>
-  <w:style w:type="character" w:customStyle="1" w:styleId="WW8Num8z4">
+  <w:style w:type="character" w:styleId="WW8Num8z4" w:customStyle="1">
     <w:name w:val="WW8Num8z4"/>
   </w:style>
-  <w:style w:type="character" w:customStyle="1" w:styleId="WW8Num8z5">
+  <w:style w:type="character" w:styleId="WW8Num8z5" w:customStyle="1">
     <w:name w:val="WW8Num8z5"/>
   </w:style>
-  <w:style w:type="character" w:customStyle="1" w:styleId="WW8Num8z6">
+  <w:style w:type="character" w:styleId="WW8Num8z6" w:customStyle="1">
     <w:name w:val="WW8Num8z6"/>
   </w:style>
-  <w:style w:type="character" w:customStyle="1" w:styleId="WW8Num8z7">
+  <w:style w:type="character" w:styleId="WW8Num8z7" w:customStyle="1">
     <w:name w:val="WW8Num8z7"/>
   </w:style>
-  <w:style w:type="character" w:customStyle="1" w:styleId="WW8Num8z8">
+  <w:style w:type="character" w:styleId="WW8Num8z8" w:customStyle="1">
     <w:name w:val="WW8Num8z8"/>
   </w:style>
-  <w:style w:type="character" w:customStyle="1" w:styleId="WW8Num7z3">
+  <w:style w:type="character" w:styleId="WW8Num7z3" w:customStyle="1">
     <w:name w:val="WW8Num7z3"/>
   </w:style>
-  <w:style w:type="character" w:customStyle="1" w:styleId="WW8Num7z4">
+  <w:style w:type="character" w:styleId="WW8Num7z4" w:customStyle="1">
     <w:name w:val="WW8Num7z4"/>
   </w:style>
-  <w:style w:type="character" w:customStyle="1" w:styleId="WW8Num7z5">
+  <w:style w:type="character" w:styleId="WW8Num7z5" w:customStyle="1">
     <w:name w:val="WW8Num7z5"/>
   </w:style>
-  <w:style w:type="character" w:customStyle="1" w:styleId="WW8Num7z6">
+  <w:style w:type="character" w:styleId="WW8Num7z6" w:customStyle="1">
     <w:name w:val="WW8Num7z6"/>
   </w:style>
-  <w:style w:type="character" w:customStyle="1" w:styleId="WW8Num7z7">
+  <w:style w:type="character" w:styleId="WW8Num7z7" w:customStyle="1">
     <w:name w:val="WW8Num7z7"/>
   </w:style>
-  <w:style w:type="character" w:customStyle="1" w:styleId="WW8Num7z8">
+  <w:style w:type="character" w:styleId="WW8Num7z8" w:customStyle="1">
     <w:name w:val="WW8Num7z8"/>
   </w:style>
-  <w:style w:type="character" w:customStyle="1" w:styleId="WW8Num1z2">
+  <w:style w:type="character" w:styleId="WW8Num1z2" w:customStyle="1">
     <w:name w:val="WW8Num1z2"/>
     <w:rPr>
       <w:rFonts w:ascii="Wingdings" w:hAnsi="Wingdings" w:cs="Wingdings"/>
     </w:rPr>
   </w:style>
-  <w:style w:type="character" w:customStyle="1" w:styleId="WW8Num2z2">
+  <w:style w:type="character" w:styleId="WW8Num2z2" w:customStyle="1">
     <w:name w:val="WW8Num2z2"/>
   </w:style>
-  <w:style w:type="character" w:customStyle="1" w:styleId="WW8Num6z3">
+  <w:style w:type="character" w:styleId="WW8Num6z3" w:customStyle="1">
     <w:name w:val="WW8Num6z3"/>
   </w:style>
-  <w:style w:type="character" w:customStyle="1" w:styleId="WW8Num6z4">
+  <w:style w:type="character" w:styleId="WW8Num6z4" w:customStyle="1">
     <w:name w:val="WW8Num6z4"/>
   </w:style>
-  <w:style w:type="character" w:customStyle="1" w:styleId="WW8Num6z5">
+  <w:style w:type="character" w:styleId="WW8Num6z5" w:customStyle="1">
     <w:name w:val="WW8Num6z5"/>
   </w:style>
-  <w:style w:type="character" w:customStyle="1" w:styleId="WW8Num6z6">
+  <w:style w:type="character" w:styleId="WW8Num6z6" w:customStyle="1">
     <w:name w:val="WW8Num6z6"/>
   </w:style>
-  <w:style w:type="character" w:customStyle="1" w:styleId="WW8Num6z7">
+  <w:style w:type="character" w:styleId="WW8Num6z7" w:customStyle="1">
     <w:name w:val="WW8Num6z7"/>
   </w:style>
-  <w:style w:type="character" w:customStyle="1" w:styleId="WW8Num6z8">
+  <w:style w:type="character" w:styleId="WW8Num6z8" w:customStyle="1">
     <w:name w:val="WW8Num6z8"/>
   </w:style>
-  <w:style w:type="character" w:customStyle="1" w:styleId="Carpredefinitoparagrafo1">
+  <w:style w:type="character" w:styleId="Carpredefinitoparagrafo1" w:customStyle="1">
     <w:name w:val="Car. predefinito paragrafo1"/>
   </w:style>
-  <w:style w:type="character" w:customStyle="1" w:styleId="TestofumettoCarattere">
+  <w:style w:type="character" w:styleId="TestofumettoCarattere" w:customStyle="1">
     <w:name w:val="Testo fumetto Carattere"/>
     <w:rPr>
       <w:rFonts w:ascii="Tahoma" w:hAnsi="Tahoma" w:cs="Tahoma"/>
@@ -7683,21 +8134,21 @@
       <w:szCs w:val="16"/>
     </w:rPr>
   </w:style>
-  <w:style w:type="character" w:customStyle="1" w:styleId="ListLabel1">
+  <w:style w:type="character" w:styleId="ListLabel1" w:customStyle="1">
     <w:name w:val="ListLabel 1"/>
     <w:rPr>
       <w:rFonts w:eastAsia="Cambria"/>
       <w:w w:val="90"/>
     </w:rPr>
   </w:style>
-  <w:style w:type="character" w:customStyle="1" w:styleId="ListLabel2">
+  <w:style w:type="character" w:styleId="ListLabel2" w:customStyle="1">
     <w:name w:val="ListLabel 2"/>
     <w:rPr>
       <w:rFonts w:eastAsia="Cambria"/>
       <w:w w:val="91"/>
     </w:rPr>
   </w:style>
-  <w:style w:type="character" w:customStyle="1" w:styleId="ListLabel3">
+  <w:style w:type="character" w:styleId="ListLabel3" w:customStyle="1">
     <w:name w:val="ListLabel 3"/>
     <w:rPr>
       <w:rFonts w:eastAsia="Times New Roman"/>
@@ -7706,14 +8157,14 @@
       <w:szCs w:val="22"/>
     </w:rPr>
   </w:style>
-  <w:style w:type="character" w:customStyle="1" w:styleId="ListLabel4">
+  <w:style w:type="character" w:styleId="ListLabel4" w:customStyle="1">
     <w:name w:val="ListLabel 4"/>
     <w:rPr>
       <w:rFonts w:eastAsia="Times New Roman"/>
       <w:w w:val="101"/>
     </w:rPr>
   </w:style>
-  <w:style w:type="character" w:customStyle="1" w:styleId="ListLabel5">
+  <w:style w:type="character" w:styleId="ListLabel5" w:customStyle="1">
     <w:name w:val="ListLabel 5"/>
     <w:rPr>
       <w:rFonts w:eastAsia="Cambria"/>
@@ -7722,7 +8173,7 @@
       <w:szCs w:val="20"/>
     </w:rPr>
   </w:style>
-  <w:style w:type="character" w:customStyle="1" w:styleId="ListLabel6">
+  <w:style w:type="character" w:styleId="ListLabel6" w:customStyle="1">
     <w:name w:val="ListLabel 6"/>
     <w:rPr>
       <w:rFonts w:eastAsia="Times New Roman"/>
@@ -7731,21 +8182,21 @@
       <w:szCs w:val="21"/>
     </w:rPr>
   </w:style>
-  <w:style w:type="character" w:customStyle="1" w:styleId="ListLabel7">
+  <w:style w:type="character" w:styleId="ListLabel7" w:customStyle="1">
     <w:name w:val="ListLabel 7"/>
     <w:rPr>
       <w:rFonts w:eastAsia="Times New Roman"/>
       <w:w w:val="104"/>
     </w:rPr>
   </w:style>
-  <w:style w:type="character" w:customStyle="1" w:styleId="ListLabel8">
+  <w:style w:type="character" w:styleId="ListLabel8" w:customStyle="1">
     <w:name w:val="ListLabel 8"/>
     <w:rPr>
       <w:rFonts w:eastAsia="Cambria"/>
       <w:w w:val="83"/>
     </w:rPr>
   </w:style>
-  <w:style w:type="character" w:customStyle="1" w:styleId="ListLabel9">
+  <w:style w:type="character" w:styleId="ListLabel9" w:customStyle="1">
     <w:name w:val="ListLabel 9"/>
     <w:rPr>
       <w:rFonts w:eastAsia="Cambria"/>
@@ -7755,31 +8206,31 @@
       <w:szCs w:val="20"/>
     </w:rPr>
   </w:style>
-  <w:style w:type="character" w:customStyle="1" w:styleId="ListLabel10">
+  <w:style w:type="character" w:styleId="ListLabel10" w:customStyle="1">
     <w:name w:val="ListLabel 10"/>
     <w:rPr>
       <w:rFonts w:cs="Courier New"/>
     </w:rPr>
   </w:style>
-  <w:style w:type="character" w:customStyle="1" w:styleId="WW8Num2z3">
+  <w:style w:type="character" w:styleId="WW8Num2z3" w:customStyle="1">
     <w:name w:val="WW8Num2z3"/>
   </w:style>
-  <w:style w:type="character" w:customStyle="1" w:styleId="WW8Num2z4">
+  <w:style w:type="character" w:styleId="WW8Num2z4" w:customStyle="1">
     <w:name w:val="WW8Num2z4"/>
   </w:style>
-  <w:style w:type="character" w:customStyle="1" w:styleId="WW8Num2z5">
+  <w:style w:type="character" w:styleId="WW8Num2z5" w:customStyle="1">
     <w:name w:val="WW8Num2z5"/>
   </w:style>
-  <w:style w:type="character" w:customStyle="1" w:styleId="WW8Num2z6">
+  <w:style w:type="character" w:styleId="WW8Num2z6" w:customStyle="1">
     <w:name w:val="WW8Num2z6"/>
   </w:style>
-  <w:style w:type="character" w:customStyle="1" w:styleId="WW8Num2z7">
+  <w:style w:type="character" w:styleId="WW8Num2z7" w:customStyle="1">
     <w:name w:val="WW8Num2z7"/>
   </w:style>
-  <w:style w:type="character" w:customStyle="1" w:styleId="WW8Num2z8">
+  <w:style w:type="character" w:styleId="WW8Num2z8" w:customStyle="1">
     <w:name w:val="WW8Num2z8"/>
   </w:style>
-  <w:style w:type="paragraph" w:customStyle="1" w:styleId="Intestazione1">
+  <w:style w:type="paragraph" w:styleId="Intestazione1" w:customStyle="1">
     <w:name w:val="Intestazione1"/>
     <w:basedOn w:val="Normale"/>
     <w:next w:val="Corpotesto"/>
@@ -7788,7 +8239,7 @@
       <w:spacing w:before="240" w:after="120"/>
     </w:pPr>
     <w:rPr>
-      <w:rFonts w:ascii="Arial" w:eastAsia="Microsoft YaHei" w:hAnsi="Arial" w:cs="Arial"/>
+      <w:rFonts w:ascii="Arial" w:hAnsi="Arial" w:eastAsia="Microsoft YaHei" w:cs="Arial"/>
       <w:sz w:val="28"/>
       <w:szCs w:val="28"/>
     </w:rPr>
@@ -7800,7 +8251,7 @@
       <w:ind w:left="1880" w:hanging="1036"/>
     </w:pPr>
     <w:rPr>
-      <w:rFonts w:ascii="Cambria" w:eastAsia="Cambria" w:hAnsi="Cambria" w:cs="Cambria"/>
+      <w:rFonts w:ascii="Cambria" w:hAnsi="Cambria" w:eastAsia="Cambria" w:cs="Cambria"/>
       <w:sz w:val="20"/>
       <w:szCs w:val="20"/>
     </w:rPr>
@@ -7812,7 +8263,7 @@
       <w:rFonts w:cs="Arial"/>
     </w:rPr>
   </w:style>
-  <w:style w:type="paragraph" w:customStyle="1" w:styleId="Didascalia1">
+  <w:style w:type="paragraph" w:styleId="Didascalia1" w:customStyle="1">
     <w:name w:val="Didascalia1"/>
     <w:basedOn w:val="Normale"/>
     <w:pPr>
@@ -7827,7 +8278,7 @@
       <w:szCs w:val="24"/>
     </w:rPr>
   </w:style>
-  <w:style w:type="paragraph" w:customStyle="1" w:styleId="Indice">
+  <w:style w:type="paragraph" w:styleId="Indice" w:customStyle="1">
     <w:name w:val="Indice"/>
     <w:basedOn w:val="Normale"/>
     <w:pPr>
@@ -7837,37 +8288,37 @@
       <w:rFonts w:cs="Arial"/>
     </w:rPr>
   </w:style>
-  <w:style w:type="paragraph" w:customStyle="1" w:styleId="Titolo11">
+  <w:style w:type="paragraph" w:styleId="Titolo11" w:customStyle="1">
     <w:name w:val="Titolo 11"/>
     <w:basedOn w:val="Normale"/>
     <w:pPr>
       <w:ind w:left="431" w:hanging="307"/>
     </w:pPr>
     <w:rPr>
-      <w:rFonts w:ascii="Times New Roman" w:eastAsia="Times New Roman" w:hAnsi="Times New Roman" w:cs="Times New Roman"/>
+      <w:rFonts w:ascii="Times New Roman" w:hAnsi="Times New Roman" w:eastAsia="Times New Roman" w:cs="Times New Roman"/>
     </w:rPr>
   </w:style>
-  <w:style w:type="paragraph" w:customStyle="1" w:styleId="Titolo21">
+  <w:style w:type="paragraph" w:styleId="Titolo21" w:customStyle="1">
     <w:name w:val="Titolo 21"/>
     <w:basedOn w:val="Normale"/>
     <w:pPr>
       <w:ind w:left="800" w:hanging="312"/>
     </w:pPr>
     <w:rPr>
-      <w:rFonts w:ascii="Times New Roman" w:eastAsia="Times New Roman" w:hAnsi="Times New Roman" w:cs="Times New Roman"/>
+      <w:rFonts w:ascii="Times New Roman" w:hAnsi="Times New Roman" w:eastAsia="Times New Roman" w:cs="Times New Roman"/>
       <w:sz w:val="21"/>
       <w:szCs w:val="21"/>
     </w:rPr>
   </w:style>
-  <w:style w:type="paragraph" w:customStyle="1" w:styleId="Paragrafoelenco1">
+  <w:style w:type="paragraph" w:styleId="Paragrafoelenco1" w:customStyle="1">
     <w:name w:val="Paragrafo elenco1"/>
     <w:basedOn w:val="Normale"/>
   </w:style>
-  <w:style w:type="paragraph" w:customStyle="1" w:styleId="TableParagraph">
+  <w:style w:type="paragraph" w:styleId="TableParagraph" w:customStyle="1">
     <w:name w:val="Table Paragraph"/>
     <w:basedOn w:val="Normale"/>
   </w:style>
-  <w:style w:type="paragraph" w:customStyle="1" w:styleId="Testofumetto1">
+  <w:style w:type="paragraph" w:styleId="Testofumetto1" w:customStyle="1">
     <w:name w:val="Testo fumetto1"/>
     <w:basedOn w:val="Normale"/>
     <w:rPr>
@@ -7876,19 +8327,19 @@
       <w:szCs w:val="16"/>
     </w:rPr>
   </w:style>
-  <w:style w:type="paragraph" w:customStyle="1" w:styleId="Nessunaspaziatura1">
+  <w:style w:type="paragraph" w:styleId="Nessunaspaziatura1" w:customStyle="1">
     <w:name w:val="Nessuna spaziatura1"/>
     <w:pPr>
       <w:suppressAutoHyphens/>
     </w:pPr>
     <w:rPr>
-      <w:rFonts w:ascii="Calibri" w:eastAsia="SimSun" w:hAnsi="Calibri" w:cs="font1293"/>
+      <w:rFonts w:ascii="Calibri" w:hAnsi="Calibri" w:eastAsia="SimSun" w:cs="font1293"/>
       <w:sz w:val="22"/>
       <w:szCs w:val="22"/>
       <w:lang w:val="en-US" w:eastAsia="ar-SA"/>
     </w:rPr>
   </w:style>
-  <w:style w:type="paragraph" w:customStyle="1" w:styleId="Contenutotabella">
+  <w:style w:type="paragraph" w:styleId="Contenutotabella" w:customStyle="1">
     <w:name w:val="Contenuto tabella"/>
     <w:basedOn w:val="Normale"/>
     <w:pPr>
@@ -7898,7 +8349,7 @@
       <w:rFonts w:ascii="Ariel" w:hAnsi="Ariel" w:cs="Ariel"/>
     </w:rPr>
   </w:style>
-  <w:style w:type="paragraph" w:customStyle="1" w:styleId="Intestazionetabella">
+  <w:style w:type="paragraph" w:styleId="Intestazionetabella" w:customStyle="1">
     <w:name w:val="Intestazione tabella"/>
     <w:basedOn w:val="Contenutotabella"/>
     <w:pPr>
@@ -7919,7 +8370,7 @@
       <w:ind w:left="708"/>
     </w:pPr>
   </w:style>
-  <w:style w:type="paragraph" w:customStyle="1" w:styleId="Standard">
+  <w:style w:type="paragraph" w:styleId="Standard" w:customStyle="1">
     <w:name w:val="Standard"/>
     <w:rsid w:val="00692C22"/>
     <w:pPr>
@@ -7928,7 +8379,7 @@
       <w:textAlignment w:val="baseline"/>
     </w:pPr>
     <w:rPr>
-      <w:rFonts w:ascii="Calibri" w:eastAsia="SimSun" w:hAnsi="Calibri" w:cs="Tahoma"/>
+      <w:rFonts w:ascii="Calibri" w:hAnsi="Calibri" w:eastAsia="SimSun" w:cs="Tahoma"/>
       <w:kern w:val="3"/>
       <w:sz w:val="22"/>
       <w:szCs w:val="22"/>
@@ -8234,12 +8685,14 @@
 </file>
 
 <file path=customXml/item1.xml><?xml version="1.0" encoding="utf-8"?>
-<?mso-contentType ?>
-<FormTemplates xmlns="http://schemas.microsoft.com/sharepoint/v3/contenttype/forms">
-  <Display>DocumentLibraryForm</Display>
-  <Edit>DocumentLibraryForm</Edit>
-  <New>DocumentLibraryForm</New>
-</FormTemplates>
+<p:properties xmlns:p="http://schemas.microsoft.com/office/2006/metadata/properties" xmlns:xsi="http://www.w3.org/2001/XMLSchema-instance" xmlns:pc="http://schemas.microsoft.com/office/infopath/2007/PartnerControls">
+  <documentManagement>
+    <TaxCatchAll xmlns="fc3ab4f5-e960-4b7d-aa3b-c519ebd70c52"/>
+    <lcf76f155ced4ddcb4097134ff3c332f xmlns="1617dbeb-d4ac-4615-9c2e-a1d8d69903fa">
+      <Terms xmlns="http://schemas.microsoft.com/office/infopath/2007/PartnerControls"/>
+    </lcf76f155ced4ddcb4097134ff3c332f>
+  </documentManagement>
+</p:properties>
 </file>
 
 <file path=customXml/item2.xml><?xml version="1.0" encoding="utf-8"?>
@@ -8450,20 +8903,21 @@
 </file>
 
 <file path=customXml/item3.xml><?xml version="1.0" encoding="utf-8"?>
-<p:properties xmlns:p="http://schemas.microsoft.com/office/2006/metadata/properties" xmlns:xsi="http://www.w3.org/2001/XMLSchema-instance" xmlns:pc="http://schemas.microsoft.com/office/infopath/2007/PartnerControls">
-  <documentManagement>
-    <TaxCatchAll xmlns="fc3ab4f5-e960-4b7d-aa3b-c519ebd70c52"/>
-    <lcf76f155ced4ddcb4097134ff3c332f xmlns="1617dbeb-d4ac-4615-9c2e-a1d8d69903fa">
-      <Terms xmlns="http://schemas.microsoft.com/office/infopath/2007/PartnerControls"/>
-    </lcf76f155ced4ddcb4097134ff3c332f>
-  </documentManagement>
-</p:properties>
+<?mso-contentType ?>
+<FormTemplates xmlns="http://schemas.microsoft.com/sharepoint/v3/contenttype/forms">
+  <Display>DocumentLibraryForm</Display>
+  <Edit>DocumentLibraryForm</Edit>
+  <New>DocumentLibraryForm</New>
+</FormTemplates>
 </file>
 
 <file path=customXml/itemProps1.xml><?xml version="1.0" encoding="utf-8"?>
-<ds:datastoreItem xmlns:ds="http://schemas.openxmlformats.org/officeDocument/2006/customXml" ds:itemID="{CEA661B5-CFC3-42F5-ADD9-EFBE4B81278F}">
+<ds:datastoreItem xmlns:ds="http://schemas.openxmlformats.org/officeDocument/2006/customXml" ds:itemID="{1AE46C8D-37FE-4C17-B92D-2B8DA79A00D5}">
   <ds:schemaRefs>
-    <ds:schemaRef ds:uri="http://schemas.microsoft.com/sharepoint/v3/contenttype/forms"/>
+    <ds:schemaRef ds:uri="http://schemas.microsoft.com/office/2006/metadata/properties"/>
+    <ds:schemaRef ds:uri="http://schemas.microsoft.com/office/infopath/2007/PartnerControls"/>
+    <ds:schemaRef ds:uri="fc3ab4f5-e960-4b7d-aa3b-c519ebd70c52"/>
+    <ds:schemaRef ds:uri="1617dbeb-d4ac-4615-9c2e-a1d8d69903fa"/>
   </ds:schemaRefs>
 </ds:datastoreItem>
 </file>
@@ -8488,12 +8942,9 @@
 </file>
 
 <file path=customXml/itemProps3.xml><?xml version="1.0" encoding="utf-8"?>
-<ds:datastoreItem xmlns:ds="http://schemas.openxmlformats.org/officeDocument/2006/customXml" ds:itemID="{1AE46C8D-37FE-4C17-B92D-2B8DA79A00D5}">
+<ds:datastoreItem xmlns:ds="http://schemas.openxmlformats.org/officeDocument/2006/customXml" ds:itemID="{CEA661B5-CFC3-42F5-ADD9-EFBE4B81278F}">
   <ds:schemaRefs>
-    <ds:schemaRef ds:uri="http://schemas.microsoft.com/office/2006/metadata/properties"/>
-    <ds:schemaRef ds:uri="http://schemas.microsoft.com/office/infopath/2007/PartnerControls"/>
-    <ds:schemaRef ds:uri="fc3ab4f5-e960-4b7d-aa3b-c519ebd70c52"/>
-    <ds:schemaRef ds:uri="1617dbeb-d4ac-4615-9c2e-a1d8d69903fa"/>
+    <ds:schemaRef ds:uri="http://schemas.microsoft.com/sharepoint/v3/contenttype/forms"/>
   </ds:schemaRefs>
 </ds:datastoreItem>
 </file>
</xml_diff>